<commit_message>
1. CV Bug Fixes AGAIN smh
</commit_message>
<xml_diff>
--- a/TurView/Docxtpl Templates/TurView Docxtpl Compatible CV Template.docx
+++ b/TurView/Docxtpl Templates/TurView Docxtpl Compatible CV Template.docx
@@ -276,34 +276,6 @@
     </w:p>
     <w:p>
       <w:pPr>
-        <w:spacing w:after="0" w:line="240" w:lineRule="auto"/>
-        <w:rPr>
-          <w:rFonts w:asciiTheme="majorHAnsi" w:hAnsiTheme="majorHAnsi" w:cs="Times New Roman"/>
-        </w:rPr>
-      </w:pPr>
-      <w:r>
-        <w:rPr>
-          <w:rFonts w:asciiTheme="majorHAnsi" w:hAnsiTheme="majorHAnsi" w:cs="Times New Roman"/>
-        </w:rPr>
-        <w:t xml:space="preserve">{%if </w:t>
-      </w:r>
-      <w:proofErr w:type="spellStart"/>
-      <w:r>
-        <w:rPr>
-          <w:rFonts w:asciiTheme="majorHAnsi" w:hAnsiTheme="majorHAnsi" w:cs="Times New Roman"/>
-        </w:rPr>
-        <w:t>education_list</w:t>
-      </w:r>
-      <w:proofErr w:type="spellEnd"/>
-      <w:r>
-        <w:rPr>
-          <w:rFonts w:asciiTheme="majorHAnsi" w:hAnsiTheme="majorHAnsi" w:cs="Times New Roman"/>
-        </w:rPr>
-        <w:t>%}</w:t>
-      </w:r>
-    </w:p>
-    <w:p>
-      <w:pPr>
         <w:pBdr>
           <w:bottom w:val="single" w:sz="6" w:space="1" w:color="auto"/>
         </w:pBdr>
@@ -322,14 +294,36 @@
       <w:r>
         <w:rPr>
           <w:rFonts w:asciiTheme="majorHAnsi" w:hAnsiTheme="majorHAnsi" w:cs="Times New Roman"/>
+        </w:rPr>
+        <w:t xml:space="preserve">{%if </w:t>
+      </w:r>
+      <w:r>
+        <w:rPr>
+          <w:rFonts w:asciiTheme="majorHAnsi" w:hAnsiTheme="majorHAnsi" w:cs="Times New Roman"/>
+        </w:rPr>
+        <w:t>education</w:t>
+      </w:r>
+      <w:r>
+        <w:rPr>
+          <w:rFonts w:asciiTheme="majorHAnsi" w:hAnsiTheme="majorHAnsi" w:cs="Times New Roman"/>
+        </w:rPr>
+        <w:t>%}</w:t>
+      </w:r>
+    </w:p>
+    <w:p>
+      <w:pPr>
+        <w:pBdr>
+          <w:bottom w:val="single" w:sz="6" w:space="1" w:color="auto"/>
+        </w:pBdr>
+        <w:spacing w:after="0" w:line="240" w:lineRule="auto"/>
+        <w:rPr>
+          <w:rFonts w:asciiTheme="majorHAnsi" w:hAnsiTheme="majorHAnsi" w:cs="Times New Roman"/>
           <w:b/>
           <w:bCs/>
           <w:sz w:val="28"/>
           <w:szCs w:val="28"/>
         </w:rPr>
-        <w:t>EDUCATIO</w:t>
-      </w:r>
-      <w:bookmarkEnd w:id="1"/>
+      </w:pPr>
       <w:r>
         <w:rPr>
           <w:rFonts w:asciiTheme="majorHAnsi" w:hAnsiTheme="majorHAnsi" w:cs="Times New Roman"/>
@@ -338,62 +332,21 @@
           <w:sz w:val="28"/>
           <w:szCs w:val="28"/>
         </w:rPr>
+        <w:t>EDUCATIO</w:t>
+      </w:r>
+      <w:bookmarkEnd w:id="1"/>
+      <w:r>
+        <w:rPr>
+          <w:rFonts w:asciiTheme="majorHAnsi" w:hAnsiTheme="majorHAnsi" w:cs="Times New Roman"/>
+          <w:b/>
+          <w:bCs/>
+          <w:sz w:val="28"/>
+          <w:szCs w:val="28"/>
+        </w:rPr>
         <w:t>N</w:t>
       </w:r>
     </w:p>
     <w:bookmarkEnd w:id="2"/>
-    <w:p>
-      <w:pPr>
-        <w:spacing w:after="0" w:line="240" w:lineRule="auto"/>
-        <w:rPr>
-          <w:rFonts w:asciiTheme="majorHAnsi" w:hAnsiTheme="majorHAnsi" w:cs="Times New Roman"/>
-          <w:b/>
-          <w:bCs/>
-        </w:rPr>
-      </w:pPr>
-      <w:r>
-        <w:rPr>
-          <w:rFonts w:asciiTheme="majorHAnsi" w:hAnsiTheme="majorHAnsi" w:cs="Times New Roman"/>
-          <w:b/>
-          <w:bCs/>
-        </w:rPr>
-        <w:t>{%</w:t>
-      </w:r>
-      <w:r>
-        <w:rPr>
-          <w:rFonts w:asciiTheme="majorHAnsi" w:hAnsiTheme="majorHAnsi" w:cs="Times New Roman"/>
-          <w:b/>
-          <w:bCs/>
-        </w:rPr>
-        <w:t>-</w:t>
-      </w:r>
-      <w:r>
-        <w:rPr>
-          <w:rFonts w:asciiTheme="majorHAnsi" w:hAnsiTheme="majorHAnsi" w:cs="Times New Roman"/>
-          <w:b/>
-          <w:bCs/>
-        </w:rPr>
-        <w:t xml:space="preserve">for education in </w:t>
-      </w:r>
-      <w:proofErr w:type="spellStart"/>
-      <w:r>
-        <w:rPr>
-          <w:rFonts w:asciiTheme="majorHAnsi" w:hAnsiTheme="majorHAnsi" w:cs="Times New Roman"/>
-          <w:b/>
-          <w:bCs/>
-        </w:rPr>
-        <w:t>education_list</w:t>
-      </w:r>
-      <w:proofErr w:type="spellEnd"/>
-      <w:r>
-        <w:rPr>
-          <w:rFonts w:asciiTheme="majorHAnsi" w:hAnsiTheme="majorHAnsi" w:cs="Times New Roman"/>
-          <w:b/>
-          <w:bCs/>
-        </w:rPr>
-        <w:t>%}</w:t>
-      </w:r>
-    </w:p>
     <w:p>
       <w:pPr>
         <w:tabs>
@@ -820,40 +773,6 @@
       <w:r>
         <w:rPr>
           <w:rFonts w:asciiTheme="majorHAnsi" w:hAnsiTheme="majorHAnsi" w:cs="Times New Roman"/>
-          <w:b/>
-          <w:bCs/>
-        </w:rPr>
-        <w:t>{%</w:t>
-      </w:r>
-      <w:r>
-        <w:rPr>
-          <w:rFonts w:asciiTheme="majorHAnsi" w:hAnsiTheme="majorHAnsi" w:cs="Times New Roman"/>
-          <w:b/>
-          <w:bCs/>
-        </w:rPr>
-        <w:t>-</w:t>
-      </w:r>
-      <w:proofErr w:type="spellStart"/>
-      <w:r>
-        <w:rPr>
-          <w:rFonts w:asciiTheme="majorHAnsi" w:hAnsiTheme="majorHAnsi" w:cs="Times New Roman"/>
-          <w:b/>
-          <w:bCs/>
-        </w:rPr>
-        <w:t>endfor</w:t>
-      </w:r>
-      <w:proofErr w:type="spellEnd"/>
-      <w:r>
-        <w:rPr>
-          <w:rFonts w:asciiTheme="majorHAnsi" w:hAnsiTheme="majorHAnsi" w:cs="Times New Roman"/>
-          <w:b/>
-          <w:bCs/>
-        </w:rPr>
-        <w:t>%}</w:t>
-      </w:r>
-      <w:r>
-        <w:rPr>
-          <w:rFonts w:asciiTheme="majorHAnsi" w:hAnsiTheme="majorHAnsi" w:cs="Times New Roman"/>
         </w:rPr>
         <w:t>{%</w:t>
       </w:r>
@@ -896,21 +815,7 @@
         <w:rPr>
           <w:rFonts w:asciiTheme="majorHAnsi" w:hAnsiTheme="majorHAnsi" w:cs="Times New Roman"/>
         </w:rPr>
-        <w:t xml:space="preserve">{%if </w:t>
-      </w:r>
-      <w:proofErr w:type="spellStart"/>
-      <w:r>
-        <w:rPr>
-          <w:rFonts w:asciiTheme="majorHAnsi" w:hAnsiTheme="majorHAnsi" w:cs="Times New Roman"/>
-        </w:rPr>
-        <w:t>work_list</w:t>
-      </w:r>
-      <w:proofErr w:type="spellEnd"/>
-      <w:r>
-        <w:rPr>
-          <w:rFonts w:asciiTheme="majorHAnsi" w:hAnsiTheme="majorHAnsi" w:cs="Times New Roman"/>
-        </w:rPr>
-        <w:t>%}</w:t>
+        <w:t>{%if work%}</w:t>
       </w:r>
       <w:r>
         <w:rPr>
@@ -931,58 +836,6 @@
           <w:szCs w:val="28"/>
         </w:rPr>
         <w:t>WORK EXPERIENCE</w:t>
-      </w:r>
-    </w:p>
-    <w:p>
-      <w:pPr>
-        <w:spacing w:after="0" w:line="240" w:lineRule="auto"/>
-        <w:rPr>
-          <w:rFonts w:asciiTheme="majorHAnsi" w:hAnsiTheme="majorHAnsi" w:cs="Times New Roman"/>
-          <w:b/>
-          <w:bCs/>
-        </w:rPr>
-      </w:pPr>
-      <w:r>
-        <w:rPr>
-          <w:rFonts w:asciiTheme="majorHAnsi" w:hAnsiTheme="majorHAnsi" w:cs="Times New Roman"/>
-          <w:b/>
-          <w:bCs/>
-        </w:rPr>
-        <w:t>{%</w:t>
-      </w:r>
-      <w:r>
-        <w:rPr>
-          <w:rFonts w:asciiTheme="majorHAnsi" w:hAnsiTheme="majorHAnsi" w:cs="Times New Roman"/>
-          <w:b/>
-          <w:bCs/>
-        </w:rPr>
-        <w:t>-</w:t>
-      </w:r>
-      <w:r>
-        <w:rPr>
-          <w:rFonts w:asciiTheme="majorHAnsi" w:hAnsiTheme="majorHAnsi" w:cs="Times New Roman"/>
-          <w:b/>
-          <w:bCs/>
-        </w:rPr>
-        <w:t xml:space="preserve">for work in </w:t>
-      </w:r>
-      <w:proofErr w:type="spellStart"/>
-      <w:r>
-        <w:rPr>
-          <w:rFonts w:asciiTheme="majorHAnsi" w:hAnsiTheme="majorHAnsi" w:cs="Times New Roman"/>
-          <w:b/>
-          <w:bCs/>
-        </w:rPr>
-        <w:t>work_list</w:t>
-      </w:r>
-      <w:proofErr w:type="spellEnd"/>
-      <w:r>
-        <w:rPr>
-          <w:rFonts w:asciiTheme="majorHAnsi" w:hAnsiTheme="majorHAnsi" w:cs="Times New Roman"/>
-          <w:b/>
-          <w:bCs/>
-        </w:rPr>
-        <w:t>%}</w:t>
       </w:r>
     </w:p>
     <w:p>
@@ -1130,46 +983,6 @@
           <w:iCs/>
         </w:rPr>
         <w:t>}}</w:t>
-      </w:r>
-    </w:p>
-    <w:p>
-      <w:pPr>
-        <w:spacing w:after="0" w:line="240" w:lineRule="auto"/>
-        <w:rPr>
-          <w:rFonts w:asciiTheme="majorHAnsi" w:hAnsiTheme="majorHAnsi" w:cs="Times New Roman"/>
-        </w:rPr>
-      </w:pPr>
-      <w:r>
-        <w:rPr>
-          <w:rFonts w:asciiTheme="majorHAnsi" w:hAnsiTheme="majorHAnsi" w:cs="Times New Roman"/>
-        </w:rPr>
-        <w:t>{%</w:t>
-      </w:r>
-      <w:r>
-        <w:rPr>
-          <w:rFonts w:asciiTheme="majorHAnsi" w:hAnsiTheme="majorHAnsi" w:cs="Times New Roman"/>
-        </w:rPr>
-        <w:t>-</w:t>
-      </w:r>
-      <w:r>
-        <w:rPr>
-          <w:rFonts w:asciiTheme="majorHAnsi" w:hAnsiTheme="majorHAnsi" w:cs="Times New Roman"/>
-        </w:rPr>
-        <w:t xml:space="preserve">for detail in </w:t>
-      </w:r>
-      <w:proofErr w:type="spellStart"/>
-      <w:r>
-        <w:rPr>
-          <w:rFonts w:asciiTheme="majorHAnsi" w:hAnsiTheme="majorHAnsi" w:cs="Times New Roman"/>
-        </w:rPr>
-        <w:t>work.details</w:t>
-      </w:r>
-      <w:proofErr w:type="spellEnd"/>
-      <w:r>
-        <w:rPr>
-          <w:rFonts w:asciiTheme="majorHAnsi" w:hAnsiTheme="majorHAnsi" w:cs="Times New Roman"/>
-        </w:rPr>
-        <w:t>%}</w:t>
       </w:r>
     </w:p>
     <w:p>
@@ -1188,33 +1001,21 @@
         <w:rPr>
           <w:rFonts w:asciiTheme="majorHAnsi" w:hAnsiTheme="majorHAnsi" w:cs="Times New Roman"/>
         </w:rPr>
-        <w:t>{{detail}}{%</w:t>
-      </w:r>
-      <w:r>
-        <w:rPr>
-          <w:rFonts w:asciiTheme="majorHAnsi" w:hAnsiTheme="majorHAnsi" w:cs="Times New Roman"/>
-        </w:rPr>
-        <w:t>-</w:t>
+        <w:t>{{</w:t>
       </w:r>
       <w:proofErr w:type="spellStart"/>
       <w:r>
         <w:rPr>
           <w:rFonts w:asciiTheme="majorHAnsi" w:hAnsiTheme="majorHAnsi" w:cs="Times New Roman"/>
         </w:rPr>
-        <w:t>endfor</w:t>
+        <w:t>work.details</w:t>
       </w:r>
       <w:proofErr w:type="spellEnd"/>
       <w:r>
         <w:rPr>
           <w:rFonts w:asciiTheme="majorHAnsi" w:hAnsiTheme="majorHAnsi" w:cs="Times New Roman"/>
         </w:rPr>
-        <w:t>-</w:t>
-      </w:r>
-      <w:r>
-        <w:rPr>
-          <w:rFonts w:asciiTheme="majorHAnsi" w:hAnsiTheme="majorHAnsi" w:cs="Times New Roman"/>
-        </w:rPr>
-        <w:t>%}</w:t>
+        <w:t>}}</w:t>
       </w:r>
     </w:p>
     <w:p>
@@ -1227,1249 +1028,17 @@
       <w:r>
         <w:rPr>
           <w:rFonts w:asciiTheme="majorHAnsi" w:hAnsiTheme="majorHAnsi" w:cs="Times New Roman"/>
-          <w:b/>
-          <w:bCs/>
-        </w:rPr>
-        <w:t>{%</w:t>
-      </w:r>
-      <w:r>
-        <w:rPr>
-          <w:rFonts w:asciiTheme="majorHAnsi" w:hAnsiTheme="majorHAnsi" w:cs="Times New Roman"/>
-          <w:b/>
-          <w:bCs/>
-        </w:rPr>
-        <w:t>-</w:t>
-      </w:r>
-      <w:proofErr w:type="spellStart"/>
-      <w:r>
-        <w:rPr>
-          <w:rFonts w:asciiTheme="majorHAnsi" w:hAnsiTheme="majorHAnsi" w:cs="Times New Roman"/>
-          <w:b/>
-          <w:bCs/>
-        </w:rPr>
-        <w:t>endfor</w:t>
-      </w:r>
-      <w:proofErr w:type="spellEnd"/>
-      <w:r>
-        <w:rPr>
-          <w:rFonts w:asciiTheme="majorHAnsi" w:hAnsiTheme="majorHAnsi" w:cs="Times New Roman"/>
-          <w:b/>
-          <w:bCs/>
-        </w:rPr>
-        <w:t>%}</w:t>
-      </w:r>
-      <w:r>
-        <w:rPr>
-          <w:rFonts w:asciiTheme="majorHAnsi" w:hAnsiTheme="majorHAnsi" w:cs="Times New Roman"/>
         </w:rPr>
         <w:t>{%endif%}</w:t>
       </w:r>
     </w:p>
     <w:p>
       <w:pPr>
-        <w:spacing w:after="0" w:line="240" w:lineRule="auto"/>
-        <w:rPr>
-          <w:rFonts w:asciiTheme="majorHAnsi" w:hAnsiTheme="majorHAnsi" w:cs="Times New Roman"/>
-        </w:rPr>
-      </w:pPr>
-      <w:r>
-        <w:rPr>
-          <w:rFonts w:asciiTheme="majorHAnsi" w:hAnsiTheme="majorHAnsi" w:cs="Times New Roman"/>
-        </w:rPr>
-        <w:t>{%</w:t>
-      </w:r>
-      <w:r>
-        <w:rPr>
-          <w:rFonts w:asciiTheme="majorHAnsi" w:hAnsiTheme="majorHAnsi" w:cs="Times New Roman"/>
-        </w:rPr>
-        <w:t xml:space="preserve">if </w:t>
-      </w:r>
-      <w:proofErr w:type="spellStart"/>
-      <w:r>
-        <w:rPr>
-          <w:rFonts w:asciiTheme="majorHAnsi" w:hAnsiTheme="majorHAnsi" w:cs="Times New Roman"/>
-        </w:rPr>
-        <w:t>project_list</w:t>
-      </w:r>
-      <w:proofErr w:type="spellEnd"/>
-      <w:r>
-        <w:rPr>
-          <w:rFonts w:asciiTheme="majorHAnsi" w:hAnsiTheme="majorHAnsi" w:cs="Times New Roman"/>
-        </w:rPr>
-        <w:t>%}</w:t>
-      </w:r>
-    </w:p>
-    <w:p>
-      <w:pPr>
-        <w:pBdr>
-          <w:bottom w:val="single" w:sz="6" w:space="1" w:color="auto"/>
-        </w:pBdr>
-        <w:spacing w:after="0" w:line="240" w:lineRule="auto"/>
-        <w:rPr>
-          <w:rFonts w:asciiTheme="majorHAnsi" w:hAnsiTheme="majorHAnsi" w:cs="Times New Roman"/>
-          <w:b/>
-          <w:bCs/>
-          <w:sz w:val="28"/>
-          <w:szCs w:val="28"/>
-          <w:u w:val="single"/>
-        </w:rPr>
-      </w:pPr>
-      <w:r>
-        <w:rPr>
-          <w:rFonts w:asciiTheme="majorHAnsi" w:hAnsiTheme="majorHAnsi" w:cs="Times New Roman"/>
-          <w:b/>
-          <w:bCs/>
-          <w:sz w:val="28"/>
-          <w:szCs w:val="28"/>
-        </w:rPr>
-        <w:t>PROJECTS</w:t>
-      </w:r>
-    </w:p>
-    <w:p>
-      <w:pPr>
-        <w:spacing w:after="0" w:line="240" w:lineRule="auto"/>
-        <w:rPr>
-          <w:rFonts w:asciiTheme="majorHAnsi" w:hAnsiTheme="majorHAnsi" w:cs="Times New Roman"/>
-          <w:b/>
-          <w:bCs/>
-        </w:rPr>
-      </w:pPr>
-      <w:r>
-        <w:rPr>
-          <w:rFonts w:asciiTheme="majorHAnsi" w:hAnsiTheme="majorHAnsi" w:cs="Times New Roman"/>
-          <w:b/>
-          <w:bCs/>
-        </w:rPr>
-        <w:t>{%</w:t>
-      </w:r>
-      <w:r>
-        <w:rPr>
-          <w:rFonts w:asciiTheme="majorHAnsi" w:hAnsiTheme="majorHAnsi" w:cs="Times New Roman"/>
-          <w:b/>
-          <w:bCs/>
-        </w:rPr>
-        <w:t>-</w:t>
-      </w:r>
-      <w:r>
-        <w:rPr>
-          <w:rFonts w:asciiTheme="majorHAnsi" w:hAnsiTheme="majorHAnsi" w:cs="Times New Roman"/>
-          <w:b/>
-          <w:bCs/>
-        </w:rPr>
-        <w:t xml:space="preserve">for </w:t>
-      </w:r>
-      <w:r>
-        <w:rPr>
-          <w:rFonts w:asciiTheme="majorHAnsi" w:hAnsiTheme="majorHAnsi" w:cs="Times New Roman"/>
-          <w:b/>
-          <w:bCs/>
-        </w:rPr>
-        <w:t>project</w:t>
-      </w:r>
-      <w:r>
-        <w:rPr>
-          <w:rFonts w:asciiTheme="majorHAnsi" w:hAnsiTheme="majorHAnsi" w:cs="Times New Roman"/>
-          <w:b/>
-          <w:bCs/>
-        </w:rPr>
-        <w:t xml:space="preserve"> in </w:t>
-      </w:r>
-      <w:proofErr w:type="spellStart"/>
-      <w:r>
-        <w:rPr>
-          <w:rFonts w:asciiTheme="majorHAnsi" w:hAnsiTheme="majorHAnsi" w:cs="Times New Roman"/>
-          <w:b/>
-          <w:bCs/>
-        </w:rPr>
-        <w:t>project_list</w:t>
-      </w:r>
-      <w:proofErr w:type="spellEnd"/>
-      <w:r>
-        <w:rPr>
-          <w:rFonts w:asciiTheme="majorHAnsi" w:hAnsiTheme="majorHAnsi" w:cs="Times New Roman"/>
-          <w:b/>
-          <w:bCs/>
-        </w:rPr>
-        <w:t>%}</w:t>
-      </w:r>
-    </w:p>
-    <w:p>
-      <w:pPr>
-        <w:tabs>
-          <w:tab w:val="right" w:pos="10800"/>
-        </w:tabs>
-        <w:spacing w:after="0" w:line="240" w:lineRule="auto"/>
-        <w:rPr>
-          <w:rFonts w:asciiTheme="majorHAnsi" w:hAnsiTheme="majorHAnsi" w:cs="Times New Roman"/>
-          <w:b/>
-          <w:bCs/>
-        </w:rPr>
-      </w:pPr>
-      <w:r>
-        <w:rPr>
-          <w:rFonts w:asciiTheme="majorHAnsi" w:hAnsiTheme="majorHAnsi" w:cs="Times New Roman"/>
-          <w:b/>
-          <w:bCs/>
-        </w:rPr>
-        <w:t>{{</w:t>
-      </w:r>
-      <w:proofErr w:type="spellStart"/>
-      <w:r>
-        <w:rPr>
-          <w:rFonts w:asciiTheme="majorHAnsi" w:hAnsiTheme="majorHAnsi" w:cs="Times New Roman"/>
-          <w:b/>
-          <w:bCs/>
-        </w:rPr>
-        <w:t>project</w:t>
-      </w:r>
-      <w:r>
-        <w:rPr>
-          <w:rFonts w:asciiTheme="majorHAnsi" w:hAnsiTheme="majorHAnsi" w:cs="Times New Roman"/>
-          <w:b/>
-          <w:bCs/>
-        </w:rPr>
-        <w:t>.</w:t>
-      </w:r>
-      <w:r>
-        <w:rPr>
-          <w:rFonts w:asciiTheme="majorHAnsi" w:hAnsiTheme="majorHAnsi" w:cs="Times New Roman"/>
-          <w:b/>
-          <w:bCs/>
-        </w:rPr>
-        <w:t>title</w:t>
-      </w:r>
-      <w:proofErr w:type="spellEnd"/>
-      <w:r>
-        <w:rPr>
-          <w:rFonts w:asciiTheme="majorHAnsi" w:hAnsiTheme="majorHAnsi" w:cs="Times New Roman"/>
-          <w:b/>
-          <w:bCs/>
-        </w:rPr>
-        <w:t>}}</w:t>
-      </w:r>
-      <w:r>
-        <w:rPr>
-          <w:rFonts w:asciiTheme="majorHAnsi" w:hAnsiTheme="majorHAnsi" w:cs="Times New Roman"/>
-          <w:b/>
-          <w:bCs/>
-        </w:rPr>
-        <w:tab/>
-      </w:r>
-      <w:r>
-        <w:rPr>
-          <w:rFonts w:asciiTheme="majorHAnsi" w:hAnsiTheme="majorHAnsi" w:cs="Times New Roman"/>
-          <w:b/>
-          <w:bCs/>
-        </w:rPr>
-        <w:t>{{</w:t>
-      </w:r>
-      <w:proofErr w:type="spellStart"/>
-      <w:r>
-        <w:rPr>
-          <w:rFonts w:asciiTheme="majorHAnsi" w:hAnsiTheme="majorHAnsi" w:cs="Times New Roman"/>
-          <w:b/>
-          <w:bCs/>
-        </w:rPr>
-        <w:t>project</w:t>
-      </w:r>
-      <w:r>
-        <w:rPr>
-          <w:rFonts w:asciiTheme="majorHAnsi" w:hAnsiTheme="majorHAnsi" w:cs="Times New Roman"/>
-          <w:b/>
-          <w:bCs/>
-        </w:rPr>
-        <w:t>.</w:t>
-      </w:r>
-      <w:r>
-        <w:rPr>
-          <w:rFonts w:asciiTheme="majorHAnsi" w:hAnsiTheme="majorHAnsi" w:cs="Times New Roman"/>
-          <w:b/>
-          <w:bCs/>
-        </w:rPr>
-        <w:t>location</w:t>
-      </w:r>
-      <w:proofErr w:type="spellEnd"/>
-      <w:r>
-        <w:rPr>
-          <w:rFonts w:asciiTheme="majorHAnsi" w:hAnsiTheme="majorHAnsi" w:cs="Times New Roman"/>
-          <w:b/>
-          <w:bCs/>
-        </w:rPr>
-        <w:t>}}</w:t>
-      </w:r>
-    </w:p>
-    <w:p>
-      <w:pPr>
-        <w:tabs>
-          <w:tab w:val="right" w:pos="10800"/>
-        </w:tabs>
-        <w:spacing w:after="0" w:line="240" w:lineRule="auto"/>
-        <w:rPr>
-          <w:rFonts w:asciiTheme="majorHAnsi" w:hAnsiTheme="majorHAnsi" w:cs="Times New Roman"/>
-          <w:i/>
-          <w:iCs/>
-        </w:rPr>
-      </w:pPr>
-      <w:r>
-        <w:rPr>
-          <w:rFonts w:asciiTheme="majorHAnsi" w:hAnsiTheme="majorHAnsi" w:cs="Times New Roman"/>
-          <w:i/>
-          <w:iCs/>
-        </w:rPr>
-        <w:t>{{</w:t>
-      </w:r>
-      <w:proofErr w:type="spellStart"/>
-      <w:r>
-        <w:rPr>
-          <w:rFonts w:asciiTheme="majorHAnsi" w:hAnsiTheme="majorHAnsi" w:cs="Times New Roman"/>
-          <w:i/>
-          <w:iCs/>
-        </w:rPr>
-        <w:t>project</w:t>
-      </w:r>
-      <w:r>
-        <w:rPr>
-          <w:rFonts w:asciiTheme="majorHAnsi" w:hAnsiTheme="majorHAnsi" w:cs="Times New Roman"/>
-          <w:i/>
-          <w:iCs/>
-        </w:rPr>
-        <w:t>.position</w:t>
-      </w:r>
-      <w:proofErr w:type="spellEnd"/>
-      <w:r>
-        <w:rPr>
-          <w:rFonts w:asciiTheme="majorHAnsi" w:hAnsiTheme="majorHAnsi" w:cs="Times New Roman"/>
-          <w:i/>
-          <w:iCs/>
-        </w:rPr>
-        <w:t>}}</w:t>
-      </w:r>
-      <w:r>
-        <w:rPr>
-          <w:rFonts w:asciiTheme="majorHAnsi" w:hAnsiTheme="majorHAnsi" w:cs="Times New Roman"/>
-          <w:i/>
-          <w:iCs/>
-        </w:rPr>
-        <w:tab/>
-      </w:r>
-      <w:r>
-        <w:rPr>
-          <w:rFonts w:asciiTheme="majorHAnsi" w:hAnsiTheme="majorHAnsi" w:cs="Times New Roman"/>
-          <w:i/>
-          <w:iCs/>
-        </w:rPr>
-        <w:t>{{</w:t>
-      </w:r>
-      <w:proofErr w:type="spellStart"/>
-      <w:r>
-        <w:rPr>
-          <w:rFonts w:asciiTheme="majorHAnsi" w:hAnsiTheme="majorHAnsi" w:cs="Times New Roman"/>
-          <w:i/>
-          <w:iCs/>
-        </w:rPr>
-        <w:t>project</w:t>
-      </w:r>
-      <w:r>
-        <w:rPr>
-          <w:rFonts w:asciiTheme="majorHAnsi" w:hAnsiTheme="majorHAnsi" w:cs="Times New Roman"/>
-          <w:i/>
-          <w:iCs/>
-        </w:rPr>
-        <w:t>.date</w:t>
-      </w:r>
-      <w:proofErr w:type="spellEnd"/>
-      <w:r>
-        <w:rPr>
-          <w:rFonts w:asciiTheme="majorHAnsi" w:hAnsiTheme="majorHAnsi" w:cs="Times New Roman"/>
-          <w:i/>
-          <w:iCs/>
-        </w:rPr>
-        <w:t>}}</w:t>
-      </w:r>
-    </w:p>
-    <w:p>
-      <w:pPr>
-        <w:spacing w:after="0" w:line="240" w:lineRule="auto"/>
-        <w:rPr>
-          <w:rFonts w:asciiTheme="majorHAnsi" w:hAnsiTheme="majorHAnsi" w:cs="Times New Roman"/>
-        </w:rPr>
-      </w:pPr>
-      <w:r>
-        <w:rPr>
-          <w:rFonts w:asciiTheme="majorHAnsi" w:hAnsiTheme="majorHAnsi" w:cs="Times New Roman"/>
-        </w:rPr>
-        <w:t>{%</w:t>
-      </w:r>
-      <w:r>
-        <w:rPr>
-          <w:rFonts w:asciiTheme="majorHAnsi" w:hAnsiTheme="majorHAnsi" w:cs="Times New Roman"/>
-        </w:rPr>
-        <w:t>-</w:t>
-      </w:r>
-      <w:r>
-        <w:rPr>
-          <w:rFonts w:asciiTheme="majorHAnsi" w:hAnsiTheme="majorHAnsi" w:cs="Times New Roman"/>
-        </w:rPr>
-        <w:t xml:space="preserve">for detail in </w:t>
-      </w:r>
-      <w:proofErr w:type="spellStart"/>
-      <w:r>
-        <w:rPr>
-          <w:rFonts w:asciiTheme="majorHAnsi" w:hAnsiTheme="majorHAnsi" w:cs="Times New Roman"/>
-        </w:rPr>
-        <w:t>project</w:t>
-      </w:r>
-      <w:r>
-        <w:rPr>
-          <w:rFonts w:asciiTheme="majorHAnsi" w:hAnsiTheme="majorHAnsi" w:cs="Times New Roman"/>
-        </w:rPr>
-        <w:t>.details</w:t>
-      </w:r>
-      <w:proofErr w:type="spellEnd"/>
-      <w:r>
-        <w:rPr>
-          <w:rFonts w:asciiTheme="majorHAnsi" w:hAnsiTheme="majorHAnsi" w:cs="Times New Roman"/>
-        </w:rPr>
-        <w:t>%}</w:t>
-      </w:r>
-    </w:p>
-    <w:p>
-      <w:pPr>
-        <w:pStyle w:val="ListParagraph"/>
-        <w:numPr>
-          <w:ilvl w:val="0"/>
-          <w:numId w:val="1"/>
-        </w:numPr>
-        <w:spacing w:after="0" w:line="240" w:lineRule="auto"/>
-        <w:rPr>
-          <w:rFonts w:asciiTheme="majorHAnsi" w:hAnsiTheme="majorHAnsi" w:cs="Times New Roman"/>
-        </w:rPr>
-      </w:pPr>
-      <w:r>
-        <w:rPr>
-          <w:rFonts w:asciiTheme="majorHAnsi" w:hAnsiTheme="majorHAnsi" w:cs="Times New Roman"/>
-        </w:rPr>
-        <w:t>{{detail}}{%</w:t>
-      </w:r>
-      <w:r>
-        <w:rPr>
-          <w:rFonts w:asciiTheme="majorHAnsi" w:hAnsiTheme="majorHAnsi" w:cs="Times New Roman"/>
-        </w:rPr>
-        <w:t>-</w:t>
-      </w:r>
-      <w:proofErr w:type="spellStart"/>
-      <w:r>
-        <w:rPr>
-          <w:rFonts w:asciiTheme="majorHAnsi" w:hAnsiTheme="majorHAnsi" w:cs="Times New Roman"/>
-        </w:rPr>
-        <w:t>endfor</w:t>
-      </w:r>
-      <w:proofErr w:type="spellEnd"/>
-      <w:r>
-        <w:rPr>
-          <w:rFonts w:asciiTheme="majorHAnsi" w:hAnsiTheme="majorHAnsi" w:cs="Times New Roman"/>
-        </w:rPr>
-        <w:t>-</w:t>
-      </w:r>
-      <w:r>
-        <w:rPr>
-          <w:rFonts w:asciiTheme="majorHAnsi" w:hAnsiTheme="majorHAnsi" w:cs="Times New Roman"/>
-        </w:rPr>
-        <w:t>%}</w:t>
-      </w:r>
-    </w:p>
-    <w:p>
-      <w:pPr>
-        <w:spacing w:after="0" w:line="240" w:lineRule="auto"/>
-        <w:rPr>
-          <w:rFonts w:asciiTheme="majorHAnsi" w:hAnsiTheme="majorHAnsi" w:cs="Times New Roman"/>
-        </w:rPr>
-      </w:pPr>
-      <w:r>
-        <w:rPr>
-          <w:rFonts w:asciiTheme="majorHAnsi" w:hAnsiTheme="majorHAnsi" w:cs="Times New Roman"/>
-          <w:b/>
-          <w:bCs/>
-        </w:rPr>
-        <w:t>{%</w:t>
-      </w:r>
-      <w:r>
-        <w:rPr>
-          <w:rFonts w:asciiTheme="majorHAnsi" w:hAnsiTheme="majorHAnsi" w:cs="Times New Roman"/>
-          <w:b/>
-          <w:bCs/>
-        </w:rPr>
-        <w:t>-</w:t>
-      </w:r>
-      <w:proofErr w:type="spellStart"/>
-      <w:r>
-        <w:rPr>
-          <w:rFonts w:asciiTheme="majorHAnsi" w:hAnsiTheme="majorHAnsi" w:cs="Times New Roman"/>
-          <w:b/>
-          <w:bCs/>
-        </w:rPr>
-        <w:t>endfor</w:t>
-      </w:r>
-      <w:proofErr w:type="spellEnd"/>
-      <w:r>
-        <w:rPr>
-          <w:rFonts w:asciiTheme="majorHAnsi" w:hAnsiTheme="majorHAnsi" w:cs="Times New Roman"/>
-          <w:b/>
-          <w:bCs/>
-        </w:rPr>
-        <w:t>%}</w:t>
-      </w:r>
-      <w:r>
-        <w:rPr>
-          <w:rFonts w:asciiTheme="majorHAnsi" w:hAnsiTheme="majorHAnsi" w:cs="Times New Roman"/>
-        </w:rPr>
-        <w:t>{%endif%}</w:t>
-      </w:r>
-    </w:p>
-    <w:p>
-      <w:pPr>
-        <w:pBdr>
-          <w:bottom w:val="single" w:sz="6" w:space="1" w:color="auto"/>
-        </w:pBdr>
-        <w:spacing w:after="0" w:line="240" w:lineRule="auto"/>
-        <w:rPr>
-          <w:rFonts w:asciiTheme="majorHAnsi" w:hAnsiTheme="majorHAnsi" w:cs="Times New Roman"/>
-          <w:b/>
-          <w:bCs/>
-          <w:sz w:val="24"/>
-          <w:szCs w:val="24"/>
-        </w:rPr>
-      </w:pPr>
-      <w:r>
-        <w:rPr>
-          <w:rFonts w:asciiTheme="majorHAnsi" w:hAnsiTheme="majorHAnsi" w:cs="Times New Roman"/>
-        </w:rPr>
-        <w:t xml:space="preserve">{%if </w:t>
-      </w:r>
-      <w:proofErr w:type="spellStart"/>
-      <w:r>
-        <w:rPr>
-          <w:rFonts w:asciiTheme="majorHAnsi" w:hAnsiTheme="majorHAnsi" w:cs="Times New Roman"/>
-        </w:rPr>
-        <w:t>l</w:t>
-      </w:r>
-      <w:r>
-        <w:rPr>
-          <w:rFonts w:asciiTheme="majorHAnsi" w:hAnsiTheme="majorHAnsi" w:cs="Times New Roman"/>
-        </w:rPr>
-        <w:t>ship_list</w:t>
-      </w:r>
-      <w:proofErr w:type="spellEnd"/>
-      <w:r>
-        <w:rPr>
-          <w:rFonts w:asciiTheme="majorHAnsi" w:hAnsiTheme="majorHAnsi" w:cs="Times New Roman"/>
-        </w:rPr>
-        <w:t>%}</w:t>
-      </w:r>
-      <w:r>
-        <w:rPr>
-          <w:rFonts w:asciiTheme="majorHAnsi" w:hAnsiTheme="majorHAnsi" w:cs="Times New Roman"/>
-          <w:b/>
-          <w:bCs/>
-          <w:sz w:val="24"/>
-          <w:szCs w:val="24"/>
-        </w:rPr>
-        <w:br/>
-      </w:r>
-      <w:r>
-        <w:rPr>
-          <w:rFonts w:asciiTheme="majorHAnsi" w:hAnsiTheme="majorHAnsi" w:cs="Times New Roman"/>
-          <w:b/>
-          <w:bCs/>
-          <w:sz w:val="28"/>
-          <w:szCs w:val="28"/>
-        </w:rPr>
-        <w:t>LEADERSHIP EXPERIENCE</w:t>
-      </w:r>
-    </w:p>
-    <w:p>
-      <w:pPr>
-        <w:spacing w:after="0" w:line="240" w:lineRule="auto"/>
-        <w:rPr>
-          <w:rFonts w:asciiTheme="majorHAnsi" w:hAnsiTheme="majorHAnsi" w:cs="Times New Roman"/>
-          <w:b/>
-          <w:bCs/>
-        </w:rPr>
-      </w:pPr>
-      <w:r>
-        <w:rPr>
-          <w:rFonts w:asciiTheme="majorHAnsi" w:hAnsiTheme="majorHAnsi" w:cs="Times New Roman"/>
-          <w:b/>
-          <w:bCs/>
-        </w:rPr>
-        <w:t>{%</w:t>
-      </w:r>
-      <w:r>
-        <w:rPr>
-          <w:rFonts w:asciiTheme="majorHAnsi" w:hAnsiTheme="majorHAnsi" w:cs="Times New Roman"/>
-          <w:b/>
-          <w:bCs/>
-        </w:rPr>
-        <w:t>-</w:t>
-      </w:r>
-      <w:r>
-        <w:rPr>
-          <w:rFonts w:asciiTheme="majorHAnsi" w:hAnsiTheme="majorHAnsi" w:cs="Times New Roman"/>
-          <w:b/>
-          <w:bCs/>
-        </w:rPr>
-        <w:t xml:space="preserve">for </w:t>
-      </w:r>
-      <w:proofErr w:type="spellStart"/>
-      <w:r>
-        <w:rPr>
-          <w:rFonts w:asciiTheme="majorHAnsi" w:hAnsiTheme="majorHAnsi" w:cs="Times New Roman"/>
-          <w:b/>
-          <w:bCs/>
-        </w:rPr>
-        <w:t>lship</w:t>
-      </w:r>
-      <w:proofErr w:type="spellEnd"/>
-      <w:r>
-        <w:rPr>
-          <w:rFonts w:asciiTheme="majorHAnsi" w:hAnsiTheme="majorHAnsi" w:cs="Times New Roman"/>
-          <w:b/>
-          <w:bCs/>
-        </w:rPr>
-        <w:t xml:space="preserve"> in </w:t>
-      </w:r>
-      <w:proofErr w:type="spellStart"/>
-      <w:r>
-        <w:rPr>
-          <w:rFonts w:asciiTheme="majorHAnsi" w:hAnsiTheme="majorHAnsi" w:cs="Times New Roman"/>
-          <w:b/>
-          <w:bCs/>
-        </w:rPr>
-        <w:t>lship_list</w:t>
-      </w:r>
-      <w:proofErr w:type="spellEnd"/>
-      <w:r>
-        <w:rPr>
-          <w:rFonts w:asciiTheme="majorHAnsi" w:hAnsiTheme="majorHAnsi" w:cs="Times New Roman"/>
-          <w:b/>
-          <w:bCs/>
-        </w:rPr>
-        <w:t>%}</w:t>
-      </w:r>
-    </w:p>
-    <w:p>
-      <w:pPr>
-        <w:tabs>
-          <w:tab w:val="right" w:pos="10800"/>
-        </w:tabs>
-        <w:spacing w:after="0" w:line="240" w:lineRule="auto"/>
-        <w:rPr>
-          <w:rFonts w:asciiTheme="majorHAnsi" w:hAnsiTheme="majorHAnsi" w:cs="Times New Roman"/>
-          <w:b/>
-          <w:bCs/>
-        </w:rPr>
-      </w:pPr>
-      <w:r>
-        <w:rPr>
-          <w:rFonts w:asciiTheme="majorHAnsi" w:hAnsiTheme="majorHAnsi" w:cs="Times New Roman"/>
-          <w:b/>
-          <w:bCs/>
-        </w:rPr>
-        <w:t>{{</w:t>
-      </w:r>
-      <w:proofErr w:type="spellStart"/>
-      <w:r>
-        <w:rPr>
-          <w:rFonts w:asciiTheme="majorHAnsi" w:hAnsiTheme="majorHAnsi" w:cs="Times New Roman"/>
-          <w:b/>
-          <w:bCs/>
-        </w:rPr>
-        <w:t>lship.company</w:t>
-      </w:r>
-      <w:proofErr w:type="spellEnd"/>
-      <w:r>
-        <w:rPr>
-          <w:rFonts w:asciiTheme="majorHAnsi" w:hAnsiTheme="majorHAnsi" w:cs="Times New Roman"/>
-          <w:b/>
-          <w:bCs/>
-        </w:rPr>
-        <w:t>}}</w:t>
-      </w:r>
-      <w:r>
-        <w:rPr>
-          <w:rFonts w:asciiTheme="majorHAnsi" w:hAnsiTheme="majorHAnsi" w:cs="Times New Roman"/>
-          <w:b/>
-          <w:bCs/>
-        </w:rPr>
-        <w:tab/>
-      </w:r>
-      <w:r>
-        <w:rPr>
-          <w:rFonts w:asciiTheme="majorHAnsi" w:hAnsiTheme="majorHAnsi" w:cs="Times New Roman"/>
-          <w:b/>
-          <w:bCs/>
-        </w:rPr>
-        <w:t>{{</w:t>
-      </w:r>
-      <w:proofErr w:type="spellStart"/>
-      <w:r>
-        <w:rPr>
-          <w:rFonts w:asciiTheme="majorHAnsi" w:hAnsiTheme="majorHAnsi" w:cs="Times New Roman"/>
-          <w:b/>
-          <w:bCs/>
-        </w:rPr>
-        <w:t>lship.location</w:t>
-      </w:r>
-      <w:proofErr w:type="spellEnd"/>
-      <w:r>
-        <w:rPr>
-          <w:rFonts w:asciiTheme="majorHAnsi" w:hAnsiTheme="majorHAnsi" w:cs="Times New Roman"/>
-          <w:b/>
-          <w:bCs/>
-        </w:rPr>
-        <w:t>}}</w:t>
-      </w:r>
-    </w:p>
-    <w:p>
-      <w:pPr>
-        <w:tabs>
-          <w:tab w:val="right" w:pos="10800"/>
-        </w:tabs>
-        <w:spacing w:after="0" w:line="240" w:lineRule="auto"/>
-        <w:rPr>
-          <w:rFonts w:asciiTheme="majorHAnsi" w:hAnsiTheme="majorHAnsi" w:cs="Times New Roman"/>
-          <w:i/>
-          <w:iCs/>
-        </w:rPr>
-      </w:pPr>
-      <w:r>
-        <w:rPr>
-          <w:rFonts w:asciiTheme="majorHAnsi" w:hAnsiTheme="majorHAnsi" w:cs="Times New Roman"/>
-          <w:i/>
-          <w:iCs/>
-        </w:rPr>
-        <w:t>{{</w:t>
-      </w:r>
-      <w:proofErr w:type="spellStart"/>
-      <w:r>
-        <w:rPr>
-          <w:rFonts w:asciiTheme="majorHAnsi" w:hAnsiTheme="majorHAnsi" w:cs="Times New Roman"/>
-          <w:i/>
-          <w:iCs/>
-        </w:rPr>
-        <w:t>lship.position</w:t>
-      </w:r>
-      <w:proofErr w:type="spellEnd"/>
-      <w:r>
-        <w:rPr>
-          <w:rFonts w:asciiTheme="majorHAnsi" w:hAnsiTheme="majorHAnsi" w:cs="Times New Roman"/>
-          <w:i/>
-          <w:iCs/>
-        </w:rPr>
-        <w:t>}}</w:t>
-      </w:r>
-      <w:r>
-        <w:rPr>
-          <w:rFonts w:asciiTheme="majorHAnsi" w:hAnsiTheme="majorHAnsi" w:cs="Times New Roman"/>
-          <w:i/>
-          <w:iCs/>
-        </w:rPr>
-        <w:tab/>
-      </w:r>
-      <w:r>
-        <w:rPr>
-          <w:rFonts w:asciiTheme="majorHAnsi" w:hAnsiTheme="majorHAnsi" w:cs="Times New Roman"/>
-          <w:i/>
-          <w:iCs/>
-        </w:rPr>
-        <w:t>{{</w:t>
-      </w:r>
-      <w:proofErr w:type="spellStart"/>
-      <w:r>
-        <w:rPr>
-          <w:rFonts w:asciiTheme="majorHAnsi" w:hAnsiTheme="majorHAnsi" w:cs="Times New Roman"/>
-          <w:i/>
-          <w:iCs/>
-        </w:rPr>
-        <w:t>lship.date</w:t>
-      </w:r>
-      <w:proofErr w:type="spellEnd"/>
-      <w:r>
-        <w:rPr>
-          <w:rFonts w:asciiTheme="majorHAnsi" w:hAnsiTheme="majorHAnsi" w:cs="Times New Roman"/>
-          <w:i/>
-          <w:iCs/>
-        </w:rPr>
-        <w:t>}}</w:t>
-      </w:r>
-    </w:p>
-    <w:p>
-      <w:pPr>
-        <w:spacing w:after="0" w:line="240" w:lineRule="auto"/>
-        <w:rPr>
-          <w:rFonts w:asciiTheme="majorHAnsi" w:hAnsiTheme="majorHAnsi" w:cs="Times New Roman"/>
-        </w:rPr>
-      </w:pPr>
-      <w:r>
-        <w:rPr>
-          <w:rFonts w:asciiTheme="majorHAnsi" w:hAnsiTheme="majorHAnsi" w:cs="Times New Roman"/>
-        </w:rPr>
-        <w:t>{%</w:t>
-      </w:r>
-      <w:r>
-        <w:rPr>
-          <w:rFonts w:asciiTheme="majorHAnsi" w:hAnsiTheme="majorHAnsi" w:cs="Times New Roman"/>
-        </w:rPr>
-        <w:t>-</w:t>
-      </w:r>
-      <w:r>
-        <w:rPr>
-          <w:rFonts w:asciiTheme="majorHAnsi" w:hAnsiTheme="majorHAnsi" w:cs="Times New Roman"/>
-        </w:rPr>
-        <w:t xml:space="preserve">for detail in </w:t>
-      </w:r>
-      <w:proofErr w:type="spellStart"/>
-      <w:r>
-        <w:rPr>
-          <w:rFonts w:asciiTheme="majorHAnsi" w:hAnsiTheme="majorHAnsi" w:cs="Times New Roman"/>
-        </w:rPr>
-        <w:t>lship.details</w:t>
-      </w:r>
-      <w:proofErr w:type="spellEnd"/>
-      <w:r>
-        <w:rPr>
-          <w:rFonts w:asciiTheme="majorHAnsi" w:hAnsiTheme="majorHAnsi" w:cs="Times New Roman"/>
-        </w:rPr>
-        <w:t>%}</w:t>
-      </w:r>
-    </w:p>
-    <w:p>
-      <w:pPr>
-        <w:pStyle w:val="ListParagraph"/>
-        <w:numPr>
-          <w:ilvl w:val="0"/>
-          <w:numId w:val="1"/>
-        </w:numPr>
-        <w:spacing w:after="0" w:line="240" w:lineRule="auto"/>
-        <w:rPr>
-          <w:rFonts w:asciiTheme="majorHAnsi" w:hAnsiTheme="majorHAnsi" w:cs="Times New Roman"/>
-        </w:rPr>
-      </w:pPr>
-      <w:r>
-        <w:rPr>
-          <w:rFonts w:asciiTheme="majorHAnsi" w:hAnsiTheme="majorHAnsi" w:cs="Times New Roman"/>
-        </w:rPr>
-        <w:t>{{detail}}{%</w:t>
-      </w:r>
-      <w:r>
-        <w:rPr>
-          <w:rFonts w:asciiTheme="majorHAnsi" w:hAnsiTheme="majorHAnsi" w:cs="Times New Roman"/>
-        </w:rPr>
-        <w:t>-</w:t>
-      </w:r>
-      <w:proofErr w:type="spellStart"/>
-      <w:r>
-        <w:rPr>
-          <w:rFonts w:asciiTheme="majorHAnsi" w:hAnsiTheme="majorHAnsi" w:cs="Times New Roman"/>
-        </w:rPr>
-        <w:t>endfor</w:t>
-      </w:r>
-      <w:proofErr w:type="spellEnd"/>
-      <w:r>
-        <w:rPr>
-          <w:rFonts w:asciiTheme="majorHAnsi" w:hAnsiTheme="majorHAnsi" w:cs="Times New Roman"/>
-        </w:rPr>
-        <w:t>-</w:t>
-      </w:r>
-      <w:r>
-        <w:rPr>
-          <w:rFonts w:asciiTheme="majorHAnsi" w:hAnsiTheme="majorHAnsi" w:cs="Times New Roman"/>
-        </w:rPr>
-        <w:t>%}</w:t>
-      </w:r>
-    </w:p>
-    <w:p>
-      <w:pPr>
-        <w:spacing w:after="0" w:line="240" w:lineRule="auto"/>
-        <w:rPr>
-          <w:rFonts w:asciiTheme="majorHAnsi" w:hAnsiTheme="majorHAnsi" w:cs="Times New Roman"/>
-        </w:rPr>
-      </w:pPr>
-      <w:r>
-        <w:rPr>
-          <w:rFonts w:asciiTheme="majorHAnsi" w:hAnsiTheme="majorHAnsi" w:cs="Times New Roman"/>
-          <w:b/>
-          <w:bCs/>
-        </w:rPr>
-        <w:t>{%</w:t>
-      </w:r>
-      <w:r>
-        <w:rPr>
-          <w:rFonts w:asciiTheme="majorHAnsi" w:hAnsiTheme="majorHAnsi" w:cs="Times New Roman"/>
-          <w:b/>
-          <w:bCs/>
-        </w:rPr>
-        <w:t>-</w:t>
-      </w:r>
-      <w:proofErr w:type="spellStart"/>
-      <w:r>
-        <w:rPr>
-          <w:rFonts w:asciiTheme="majorHAnsi" w:hAnsiTheme="majorHAnsi" w:cs="Times New Roman"/>
-          <w:b/>
-          <w:bCs/>
-        </w:rPr>
-        <w:t>e</w:t>
-      </w:r>
-      <w:r>
-        <w:rPr>
-          <w:rFonts w:asciiTheme="majorHAnsi" w:hAnsiTheme="majorHAnsi" w:cs="Times New Roman"/>
-          <w:b/>
-          <w:bCs/>
-        </w:rPr>
-        <w:t>ndfor</w:t>
-      </w:r>
-      <w:proofErr w:type="spellEnd"/>
-      <w:r>
-        <w:rPr>
-          <w:rFonts w:asciiTheme="majorHAnsi" w:hAnsiTheme="majorHAnsi" w:cs="Times New Roman"/>
-          <w:b/>
-          <w:bCs/>
-        </w:rPr>
-        <w:t>%}</w:t>
-      </w:r>
-      <w:r>
-        <w:rPr>
-          <w:rFonts w:asciiTheme="majorHAnsi" w:hAnsiTheme="majorHAnsi" w:cs="Times New Roman"/>
-        </w:rPr>
-        <w:t>{%endif%}</w:t>
-      </w:r>
-    </w:p>
-    <w:p>
-      <w:pPr>
-        <w:pBdr>
-          <w:bottom w:val="single" w:sz="6" w:space="1" w:color="auto"/>
-        </w:pBdr>
-        <w:spacing w:after="0" w:line="240" w:lineRule="auto"/>
-        <w:rPr>
-          <w:rFonts w:asciiTheme="majorHAnsi" w:hAnsiTheme="majorHAnsi" w:cs="Times New Roman"/>
-          <w:b/>
-          <w:bCs/>
-          <w:sz w:val="24"/>
-          <w:szCs w:val="24"/>
-        </w:rPr>
-      </w:pPr>
-      <w:r>
-        <w:rPr>
-          <w:rFonts w:asciiTheme="majorHAnsi" w:hAnsiTheme="majorHAnsi" w:cs="Times New Roman"/>
-        </w:rPr>
-        <w:t>{%if skills%}</w:t>
-      </w:r>
-      <w:r>
-        <w:rPr>
-          <w:rFonts w:asciiTheme="majorHAnsi" w:hAnsiTheme="majorHAnsi" w:cs="Times New Roman"/>
-          <w:b/>
-          <w:bCs/>
-          <w:sz w:val="24"/>
-          <w:szCs w:val="24"/>
-        </w:rPr>
-        <w:br/>
-      </w:r>
-      <w:r>
-        <w:rPr>
-          <w:rFonts w:asciiTheme="majorHAnsi" w:hAnsiTheme="majorHAnsi" w:cs="Times New Roman"/>
-          <w:b/>
-          <w:bCs/>
-          <w:sz w:val="28"/>
-          <w:szCs w:val="28"/>
-        </w:rPr>
-        <w:t xml:space="preserve">SKILLS </w:t>
-      </w:r>
-      <w:r>
-        <w:rPr>
-          <w:rFonts w:asciiTheme="majorHAnsi" w:hAnsiTheme="majorHAnsi" w:cs="Times New Roman"/>
-          <w:b/>
-          <w:bCs/>
-          <w:sz w:val="28"/>
-          <w:szCs w:val="28"/>
-        </w:rPr>
-        <w:t>AND</w:t>
-      </w:r>
-      <w:r>
-        <w:rPr>
-          <w:rFonts w:asciiTheme="majorHAnsi" w:hAnsiTheme="majorHAnsi" w:cs="Times New Roman"/>
-          <w:b/>
-          <w:bCs/>
-          <w:sz w:val="28"/>
-          <w:szCs w:val="28"/>
-        </w:rPr>
-        <w:t xml:space="preserve"> ADDITIONAL TRAINING</w:t>
-      </w:r>
-      <w:r>
-        <w:rPr>
-          <w:rFonts w:asciiTheme="majorHAnsi" w:hAnsiTheme="majorHAnsi" w:cs="Times New Roman"/>
-          <w:b/>
-          <w:bCs/>
-          <w:sz w:val="24"/>
-          <w:szCs w:val="24"/>
-        </w:rPr>
-        <w:t xml:space="preserve"> </w:t>
-      </w:r>
-    </w:p>
-    <w:p>
-      <w:pPr>
-        <w:spacing w:after="0" w:line="240" w:lineRule="auto"/>
-        <w:rPr>
-          <w:rFonts w:asciiTheme="majorHAnsi" w:hAnsiTheme="majorHAnsi" w:cs="Times New Roman"/>
-          <w:b/>
-          <w:bCs/>
-          <w:sz w:val="24"/>
-          <w:szCs w:val="24"/>
-        </w:rPr>
-      </w:pPr>
-      <w:r>
-        <w:rPr>
-          <w:rFonts w:asciiTheme="majorHAnsi" w:hAnsiTheme="majorHAnsi" w:cs="Times New Roman"/>
-        </w:rPr>
-        <w:t>{%</w:t>
-      </w:r>
-      <w:r>
-        <w:rPr>
-          <w:rFonts w:asciiTheme="majorHAnsi" w:hAnsiTheme="majorHAnsi" w:cs="Times New Roman"/>
-        </w:rPr>
-        <w:t>-</w:t>
-      </w:r>
-      <w:r>
-        <w:rPr>
-          <w:rFonts w:asciiTheme="majorHAnsi" w:hAnsiTheme="majorHAnsi" w:cs="Times New Roman"/>
-        </w:rPr>
-        <w:t xml:space="preserve">for skill in </w:t>
-      </w:r>
-      <w:proofErr w:type="spellStart"/>
-      <w:r>
-        <w:rPr>
-          <w:rFonts w:asciiTheme="majorHAnsi" w:hAnsiTheme="majorHAnsi" w:cs="Times New Roman"/>
-        </w:rPr>
-        <w:t>skills.skillset</w:t>
-      </w:r>
-      <w:proofErr w:type="spellEnd"/>
-      <w:r>
-        <w:rPr>
-          <w:rFonts w:asciiTheme="majorHAnsi" w:hAnsiTheme="majorHAnsi" w:cs="Times New Roman"/>
-        </w:rPr>
-        <w:t>%}</w:t>
-      </w:r>
-    </w:p>
-    <w:p>
-      <w:pPr>
-        <w:pStyle w:val="ListParagraph"/>
-        <w:numPr>
-          <w:ilvl w:val="0"/>
-          <w:numId w:val="2"/>
-        </w:numPr>
-        <w:spacing w:after="0" w:line="240" w:lineRule="auto"/>
-        <w:rPr>
-          <w:rFonts w:asciiTheme="majorHAnsi" w:hAnsiTheme="majorHAnsi" w:cs="Times New Roman"/>
-        </w:rPr>
-      </w:pPr>
-      <w:r>
-        <w:rPr>
-          <w:rFonts w:asciiTheme="majorHAnsi" w:hAnsiTheme="majorHAnsi" w:cs="Times New Roman"/>
-        </w:rPr>
-        <w:t>{{</w:t>
-      </w:r>
-      <w:r>
-        <w:rPr>
-          <w:rFonts w:asciiTheme="majorHAnsi" w:hAnsiTheme="majorHAnsi" w:cs="Times New Roman"/>
-        </w:rPr>
-        <w:t>-</w:t>
-      </w:r>
-      <w:r>
-        <w:rPr>
-          <w:rFonts w:asciiTheme="majorHAnsi" w:hAnsiTheme="majorHAnsi" w:cs="Times New Roman"/>
-        </w:rPr>
-        <w:t>skill</w:t>
-      </w:r>
-      <w:r>
-        <w:rPr>
-          <w:rFonts w:asciiTheme="majorHAnsi" w:hAnsiTheme="majorHAnsi" w:cs="Times New Roman"/>
-        </w:rPr>
-        <w:t>-</w:t>
-      </w:r>
-      <w:r>
-        <w:rPr>
-          <w:rFonts w:asciiTheme="majorHAnsi" w:hAnsiTheme="majorHAnsi" w:cs="Times New Roman"/>
-        </w:rPr>
-        <w:t>}}</w:t>
-      </w:r>
-      <w:r>
-        <w:rPr>
-          <w:rFonts w:asciiTheme="majorHAnsi" w:hAnsiTheme="majorHAnsi" w:cs="Times New Roman"/>
-        </w:rPr>
-        <w:t>{%-</w:t>
-      </w:r>
-      <w:proofErr w:type="spellStart"/>
-      <w:r>
-        <w:rPr>
-          <w:rFonts w:asciiTheme="majorHAnsi" w:hAnsiTheme="majorHAnsi" w:cs="Times New Roman"/>
-        </w:rPr>
-        <w:t>endfor</w:t>
-      </w:r>
-      <w:proofErr w:type="spellEnd"/>
-      <w:r>
-        <w:rPr>
-          <w:rFonts w:asciiTheme="majorHAnsi" w:hAnsiTheme="majorHAnsi" w:cs="Times New Roman"/>
-        </w:rPr>
-        <w:t>-%}</w:t>
-      </w:r>
-    </w:p>
-    <w:p>
-      <w:pPr>
-        <w:spacing w:after="0" w:line="240" w:lineRule="auto"/>
-        <w:rPr>
-          <w:rFonts w:asciiTheme="majorHAnsi" w:hAnsiTheme="majorHAnsi" w:cs="Times New Roman"/>
-        </w:rPr>
-      </w:pPr>
-      <w:r>
-        <w:rPr>
-          <w:rFonts w:asciiTheme="majorHAnsi" w:hAnsiTheme="majorHAnsi" w:cs="Times New Roman"/>
-        </w:rPr>
-        <w:t>{%</w:t>
-      </w:r>
-      <w:r>
-        <w:rPr>
-          <w:rFonts w:asciiTheme="majorHAnsi" w:hAnsiTheme="majorHAnsi" w:cs="Times New Roman"/>
-        </w:rPr>
-        <w:t>-</w:t>
-      </w:r>
-      <w:r>
-        <w:rPr>
-          <w:rFonts w:asciiTheme="majorHAnsi" w:hAnsiTheme="majorHAnsi" w:cs="Times New Roman"/>
-        </w:rPr>
-        <w:t xml:space="preserve">for </w:t>
-      </w:r>
-      <w:proofErr w:type="spellStart"/>
-      <w:r>
-        <w:rPr>
-          <w:rFonts w:asciiTheme="majorHAnsi" w:hAnsiTheme="majorHAnsi" w:cs="Times New Roman"/>
-        </w:rPr>
-        <w:t>training_entry</w:t>
-      </w:r>
-      <w:proofErr w:type="spellEnd"/>
-      <w:r>
-        <w:rPr>
-          <w:rFonts w:asciiTheme="majorHAnsi" w:hAnsiTheme="majorHAnsi" w:cs="Times New Roman"/>
-        </w:rPr>
-        <w:t xml:space="preserve"> in </w:t>
-      </w:r>
-      <w:proofErr w:type="spellStart"/>
-      <w:r>
-        <w:rPr>
-          <w:rFonts w:asciiTheme="majorHAnsi" w:hAnsiTheme="majorHAnsi" w:cs="Times New Roman"/>
-        </w:rPr>
-        <w:t>skills.training</w:t>
-      </w:r>
-      <w:proofErr w:type="spellEnd"/>
-      <w:r>
-        <w:rPr>
-          <w:rFonts w:asciiTheme="majorHAnsi" w:hAnsiTheme="majorHAnsi" w:cs="Times New Roman"/>
-        </w:rPr>
-        <w:t>%}</w:t>
-      </w:r>
-    </w:p>
-    <w:p>
-      <w:pPr>
-        <w:pStyle w:val="ListParagraph"/>
-        <w:numPr>
-          <w:ilvl w:val="0"/>
-          <w:numId w:val="1"/>
-        </w:numPr>
-        <w:spacing w:after="0" w:line="240" w:lineRule="auto"/>
-        <w:rPr>
-          <w:rFonts w:asciiTheme="majorHAnsi" w:hAnsiTheme="majorHAnsi" w:cs="Times New Roman"/>
-        </w:rPr>
-      </w:pPr>
-      <w:r>
-        <w:rPr>
-          <w:rFonts w:asciiTheme="majorHAnsi" w:hAnsiTheme="majorHAnsi" w:cs="Times New Roman"/>
-        </w:rPr>
-        <w:t>{{</w:t>
-      </w:r>
-      <w:proofErr w:type="spellStart"/>
-      <w:r>
-        <w:rPr>
-          <w:rFonts w:asciiTheme="majorHAnsi" w:hAnsiTheme="majorHAnsi" w:cs="Times New Roman"/>
-        </w:rPr>
-        <w:t>training_entry</w:t>
-      </w:r>
-      <w:proofErr w:type="spellEnd"/>
-      <w:r>
-        <w:rPr>
-          <w:rFonts w:asciiTheme="majorHAnsi" w:hAnsiTheme="majorHAnsi" w:cs="Times New Roman"/>
-        </w:rPr>
-        <w:t>}}</w:t>
-      </w:r>
-      <w:r>
-        <w:rPr>
-          <w:rFonts w:asciiTheme="majorHAnsi" w:hAnsiTheme="majorHAnsi" w:cs="Times New Roman"/>
-        </w:rPr>
-        <w:t>{%-</w:t>
-      </w:r>
-      <w:proofErr w:type="spellStart"/>
-      <w:r>
-        <w:rPr>
-          <w:rFonts w:asciiTheme="majorHAnsi" w:hAnsiTheme="majorHAnsi" w:cs="Times New Roman"/>
-        </w:rPr>
-        <w:t>endfor</w:t>
-      </w:r>
-      <w:proofErr w:type="spellEnd"/>
-      <w:r>
-        <w:rPr>
-          <w:rFonts w:asciiTheme="majorHAnsi" w:hAnsiTheme="majorHAnsi" w:cs="Times New Roman"/>
-        </w:rPr>
-        <w:t>-%}</w:t>
-      </w:r>
-    </w:p>
-    <w:p>
-      <w:pPr>
-        <w:spacing w:after="0" w:line="240" w:lineRule="auto"/>
-        <w:rPr>
-          <w:rFonts w:asciiTheme="majorHAnsi" w:hAnsiTheme="majorHAnsi" w:cs="Times New Roman"/>
-          <w:sz w:val="20"/>
-          <w:szCs w:val="20"/>
-        </w:rPr>
-      </w:pPr>
-      <w:r>
-        <w:rPr>
-          <w:rFonts w:asciiTheme="majorHAnsi" w:hAnsiTheme="majorHAnsi" w:cs="Times New Roman"/>
-        </w:rPr>
-        <w:t>{%</w:t>
-      </w:r>
-      <w:r>
-        <w:rPr>
-          <w:rFonts w:asciiTheme="majorHAnsi" w:hAnsiTheme="majorHAnsi" w:cs="Times New Roman"/>
-        </w:rPr>
-        <w:t>-</w:t>
-      </w:r>
-      <w:r>
-        <w:rPr>
-          <w:rFonts w:asciiTheme="majorHAnsi" w:hAnsiTheme="majorHAnsi" w:cs="Times New Roman"/>
-        </w:rPr>
-        <w:t>endif-%}</w:t>
-      </w:r>
-    </w:p>
-    <w:p>
-      <w:pPr>
         <w:spacing w:line="276" w:lineRule="auto"/>
         <w:rPr>
           <w:rFonts w:asciiTheme="majorHAnsi" w:hAnsiTheme="majorHAnsi" w:cs="Times New Roman"/>
         </w:rPr>
       </w:pPr>
-      <w:r>
-        <w:rPr>
-          <w:rFonts w:asciiTheme="majorHAnsi" w:hAnsiTheme="majorHAnsi" w:cs="Times New Roman"/>
-        </w:rPr>
-        <w:t xml:space="preserve"> </w:t>
-      </w:r>
     </w:p>
     <w:sectPr>
       <w:pgSz w:w="12240" w:h="15840"/>

</xml_diff>

<commit_message>
1. Finally got CV Formatter to Work
</commit_message>
<xml_diff>
--- a/TurView/Docxtpl Templates/TurView Docxtpl Compatible CV Template.docx
+++ b/TurView/Docxtpl Templates/TurView Docxtpl Compatible CV Template.docx
@@ -8,19 +8,11 @@
         <w:jc w:val="center"/>
         <w:rPr>
           <w:rFonts w:asciiTheme="majorHAnsi" w:hAnsiTheme="majorHAnsi" w:cs="Times New Roman"/>
+          <w:sz w:val="28"/>
+          <w:szCs w:val="28"/>
         </w:rPr>
       </w:pPr>
       <w:bookmarkStart w:id="0" w:name="_Hlk163917940"/>
-      <w:r>
-        <w:rPr>
-          <w:rFonts w:asciiTheme="majorHAnsi" w:hAnsiTheme="majorHAnsi" w:cs="Times New Roman"/>
-          <w:b/>
-          <w:bCs/>
-          <w:sz w:val="44"/>
-          <w:szCs w:val="44"/>
-        </w:rPr>
-        <w:t>{{header.name}}</w:t>
-      </w:r>
       <w:r>
         <w:rPr>
           <w:rFonts w:asciiTheme="majorHAnsi" w:hAnsiTheme="majorHAnsi" w:cs="Times New Roman"/>
@@ -29,11 +21,23 @@
           <w:sz w:val="52"/>
           <w:szCs w:val="52"/>
         </w:rPr>
+        <w:t>{{header.name}}</w:t>
+      </w:r>
+      <w:r>
+        <w:rPr>
+          <w:rFonts w:asciiTheme="majorHAnsi" w:hAnsiTheme="majorHAnsi" w:cs="Times New Roman"/>
+          <w:b/>
+          <w:bCs/>
+          <w:sz w:val="72"/>
+          <w:szCs w:val="72"/>
+        </w:rPr>
         <w:br/>
       </w:r>
       <w:r>
         <w:rPr>
           <w:rFonts w:asciiTheme="majorHAnsi" w:hAnsiTheme="majorHAnsi" w:cs="Times New Roman"/>
+          <w:sz w:val="24"/>
+          <w:szCs w:val="24"/>
         </w:rPr>
         <w:t>{{</w:t>
       </w:r>
@@ -41,12 +45,16 @@
       <w:r>
         <w:rPr>
           <w:rFonts w:asciiTheme="majorHAnsi" w:hAnsiTheme="majorHAnsi" w:cs="Times New Roman"/>
+          <w:sz w:val="24"/>
+          <w:szCs w:val="24"/>
         </w:rPr>
         <w:t>header.</w:t>
       </w:r>
       <w:r>
         <w:rPr>
           <w:rFonts w:asciiTheme="majorHAnsi" w:hAnsiTheme="majorHAnsi" w:cs="Times New Roman"/>
+          <w:sz w:val="24"/>
+          <w:szCs w:val="24"/>
         </w:rPr>
         <w:t>email</w:t>
       </w:r>
@@ -54,12 +62,16 @@
       <w:r>
         <w:rPr>
           <w:rFonts w:asciiTheme="majorHAnsi" w:hAnsiTheme="majorHAnsi" w:cs="Times New Roman"/>
+          <w:sz w:val="24"/>
+          <w:szCs w:val="24"/>
         </w:rPr>
         <w:t xml:space="preserve"> </w:t>
       </w:r>
       <w:r>
         <w:rPr>
           <w:rFonts w:asciiTheme="majorHAnsi" w:hAnsiTheme="majorHAnsi" w:cs="Times New Roman"/>
+          <w:sz w:val="24"/>
+          <w:szCs w:val="24"/>
         </w:rPr>
         <w:t xml:space="preserve">if </w:t>
       </w:r>
@@ -67,12 +79,16 @@
       <w:r>
         <w:rPr>
           <w:rFonts w:asciiTheme="majorHAnsi" w:hAnsiTheme="majorHAnsi" w:cs="Times New Roman"/>
+          <w:sz w:val="24"/>
+          <w:szCs w:val="24"/>
         </w:rPr>
         <w:t>header.</w:t>
       </w:r>
       <w:r>
         <w:rPr>
           <w:rFonts w:asciiTheme="majorHAnsi" w:hAnsiTheme="majorHAnsi" w:cs="Times New Roman"/>
+          <w:sz w:val="24"/>
+          <w:szCs w:val="24"/>
         </w:rPr>
         <w:t>email</w:t>
       </w:r>
@@ -80,12 +96,16 @@
       <w:r>
         <w:rPr>
           <w:rFonts w:asciiTheme="majorHAnsi" w:hAnsiTheme="majorHAnsi" w:cs="Times New Roman"/>
+          <w:sz w:val="24"/>
+          <w:szCs w:val="24"/>
         </w:rPr>
         <w:t>}}{{</w:t>
       </w:r>
       <w:r>
         <w:rPr>
           <w:rFonts w:asciiTheme="majorHAnsi" w:hAnsiTheme="majorHAnsi" w:cs="Times New Roman"/>
+          <w:sz w:val="24"/>
+          <w:szCs w:val="24"/>
         </w:rPr>
         <w:t xml:space="preserve">" | " + </w:t>
       </w:r>
@@ -93,12 +113,16 @@
       <w:r>
         <w:rPr>
           <w:rFonts w:asciiTheme="majorHAnsi" w:hAnsiTheme="majorHAnsi" w:cs="Times New Roman"/>
+          <w:sz w:val="24"/>
+          <w:szCs w:val="24"/>
         </w:rPr>
         <w:t>header.</w:t>
       </w:r>
       <w:r>
         <w:rPr>
           <w:rFonts w:asciiTheme="majorHAnsi" w:hAnsiTheme="majorHAnsi" w:cs="Times New Roman"/>
+          <w:sz w:val="24"/>
+          <w:szCs w:val="24"/>
         </w:rPr>
         <w:t>phone</w:t>
       </w:r>
@@ -106,12 +130,16 @@
       <w:r>
         <w:rPr>
           <w:rFonts w:asciiTheme="majorHAnsi" w:hAnsiTheme="majorHAnsi" w:cs="Times New Roman"/>
+          <w:sz w:val="24"/>
+          <w:szCs w:val="24"/>
         </w:rPr>
         <w:t xml:space="preserve"> </w:t>
       </w:r>
       <w:r>
         <w:rPr>
           <w:rFonts w:asciiTheme="majorHAnsi" w:hAnsiTheme="majorHAnsi" w:cs="Times New Roman"/>
+          <w:sz w:val="24"/>
+          <w:szCs w:val="24"/>
         </w:rPr>
         <w:t xml:space="preserve">if </w:t>
       </w:r>
@@ -119,12 +147,16 @@
       <w:r>
         <w:rPr>
           <w:rFonts w:asciiTheme="majorHAnsi" w:hAnsiTheme="majorHAnsi" w:cs="Times New Roman"/>
+          <w:sz w:val="24"/>
+          <w:szCs w:val="24"/>
         </w:rPr>
         <w:t>header.</w:t>
       </w:r>
       <w:r>
         <w:rPr>
           <w:rFonts w:asciiTheme="majorHAnsi" w:hAnsiTheme="majorHAnsi" w:cs="Times New Roman"/>
+          <w:sz w:val="24"/>
+          <w:szCs w:val="24"/>
         </w:rPr>
         <w:t>phone</w:t>
       </w:r>
@@ -132,18 +164,24 @@
       <w:r>
         <w:rPr>
           <w:rFonts w:asciiTheme="majorHAnsi" w:hAnsiTheme="majorHAnsi" w:cs="Times New Roman"/>
+          <w:sz w:val="24"/>
+          <w:szCs w:val="24"/>
         </w:rPr>
         <w:t>}}{{</w:t>
       </w:r>
       <w:r>
         <w:rPr>
           <w:rFonts w:asciiTheme="majorHAnsi" w:hAnsiTheme="majorHAnsi" w:cs="Times New Roman"/>
+          <w:sz w:val="24"/>
+          <w:szCs w:val="24"/>
         </w:rPr>
         <w:t>" | " +</w:t>
       </w:r>
       <w:r>
         <w:rPr>
           <w:rFonts w:asciiTheme="majorHAnsi" w:hAnsiTheme="majorHAnsi" w:cs="Times New Roman"/>
+          <w:sz w:val="24"/>
+          <w:szCs w:val="24"/>
         </w:rPr>
         <w:t xml:space="preserve"> </w:t>
       </w:r>
@@ -151,12 +189,16 @@
       <w:r>
         <w:rPr>
           <w:rFonts w:asciiTheme="majorHAnsi" w:hAnsiTheme="majorHAnsi" w:cs="Times New Roman"/>
+          <w:sz w:val="24"/>
+          <w:szCs w:val="24"/>
         </w:rPr>
         <w:t>header.</w:t>
       </w:r>
       <w:r>
         <w:rPr>
           <w:rFonts w:asciiTheme="majorHAnsi" w:hAnsiTheme="majorHAnsi" w:cs="Times New Roman"/>
+          <w:sz w:val="24"/>
+          <w:szCs w:val="24"/>
         </w:rPr>
         <w:t>linkedin</w:t>
       </w:r>
@@ -164,6 +206,8 @@
       <w:r>
         <w:rPr>
           <w:rFonts w:asciiTheme="majorHAnsi" w:hAnsiTheme="majorHAnsi" w:cs="Times New Roman"/>
+          <w:sz w:val="24"/>
+          <w:szCs w:val="24"/>
         </w:rPr>
         <w:t xml:space="preserve"> if </w:t>
       </w:r>
@@ -171,12 +215,16 @@
       <w:r>
         <w:rPr>
           <w:rFonts w:asciiTheme="majorHAnsi" w:hAnsiTheme="majorHAnsi" w:cs="Times New Roman"/>
+          <w:sz w:val="24"/>
+          <w:szCs w:val="24"/>
         </w:rPr>
         <w:t>header.</w:t>
       </w:r>
       <w:r>
         <w:rPr>
           <w:rFonts w:asciiTheme="majorHAnsi" w:hAnsiTheme="majorHAnsi" w:cs="Times New Roman"/>
+          <w:sz w:val="24"/>
+          <w:szCs w:val="24"/>
         </w:rPr>
         <w:t>linkedin</w:t>
       </w:r>
@@ -184,12 +232,16 @@
       <w:r>
         <w:rPr>
           <w:rFonts w:asciiTheme="majorHAnsi" w:hAnsiTheme="majorHAnsi" w:cs="Times New Roman"/>
+          <w:sz w:val="24"/>
+          <w:szCs w:val="24"/>
         </w:rPr>
         <w:t>}}{{</w:t>
       </w:r>
       <w:r>
         <w:rPr>
           <w:rFonts w:asciiTheme="majorHAnsi" w:hAnsiTheme="majorHAnsi" w:cs="Times New Roman"/>
+          <w:sz w:val="24"/>
+          <w:szCs w:val="24"/>
         </w:rPr>
         <w:t xml:space="preserve">" | " + </w:t>
       </w:r>
@@ -197,12 +249,16 @@
       <w:r>
         <w:rPr>
           <w:rFonts w:asciiTheme="majorHAnsi" w:hAnsiTheme="majorHAnsi" w:cs="Times New Roman"/>
+          <w:sz w:val="24"/>
+          <w:szCs w:val="24"/>
         </w:rPr>
         <w:t>header.</w:t>
       </w:r>
       <w:r>
         <w:rPr>
           <w:rFonts w:asciiTheme="majorHAnsi" w:hAnsiTheme="majorHAnsi" w:cs="Times New Roman"/>
+          <w:sz w:val="24"/>
+          <w:szCs w:val="24"/>
         </w:rPr>
         <w:t>location</w:t>
       </w:r>
@@ -210,6 +266,8 @@
       <w:r>
         <w:rPr>
           <w:rFonts w:asciiTheme="majorHAnsi" w:hAnsiTheme="majorHAnsi" w:cs="Times New Roman"/>
+          <w:sz w:val="24"/>
+          <w:szCs w:val="24"/>
         </w:rPr>
         <w:t xml:space="preserve"> if </w:t>
       </w:r>
@@ -217,12 +275,16 @@
       <w:r>
         <w:rPr>
           <w:rFonts w:asciiTheme="majorHAnsi" w:hAnsiTheme="majorHAnsi" w:cs="Times New Roman"/>
+          <w:sz w:val="24"/>
+          <w:szCs w:val="24"/>
         </w:rPr>
         <w:t>header.</w:t>
       </w:r>
       <w:r>
         <w:rPr>
           <w:rFonts w:asciiTheme="majorHAnsi" w:hAnsiTheme="majorHAnsi" w:cs="Times New Roman"/>
+          <w:sz w:val="24"/>
+          <w:szCs w:val="24"/>
         </w:rPr>
         <w:t>location</w:t>
       </w:r>
@@ -230,46 +292,8 @@
       <w:r>
         <w:rPr>
           <w:rFonts w:asciiTheme="majorHAnsi" w:hAnsiTheme="majorHAnsi" w:cs="Times New Roman"/>
-        </w:rPr>
-        <w:t>}}{{</w:t>
-      </w:r>
-      <w:r>
-        <w:rPr>
-          <w:rFonts w:asciiTheme="majorHAnsi" w:hAnsiTheme="majorHAnsi" w:cs="Times New Roman"/>
-        </w:rPr>
-        <w:t>" | " +</w:t>
-      </w:r>
-      <w:r>
-        <w:rPr>
-          <w:rFonts w:asciiTheme="majorHAnsi" w:hAnsiTheme="majorHAnsi" w:cs="Times New Roman"/>
-        </w:rPr>
-        <w:t xml:space="preserve"> </w:t>
-      </w:r>
-      <w:proofErr w:type="spellStart"/>
-      <w:r>
-        <w:rPr>
-          <w:rFonts w:asciiTheme="majorHAnsi" w:hAnsiTheme="majorHAnsi" w:cs="Times New Roman"/>
-        </w:rPr>
-        <w:t>header.github</w:t>
-      </w:r>
-      <w:proofErr w:type="spellEnd"/>
-      <w:r>
-        <w:rPr>
-          <w:rFonts w:asciiTheme="majorHAnsi" w:hAnsiTheme="majorHAnsi" w:cs="Times New Roman"/>
-        </w:rPr>
-        <w:t xml:space="preserve"> if </w:t>
-      </w:r>
-      <w:proofErr w:type="spellStart"/>
-      <w:r>
-        <w:rPr>
-          <w:rFonts w:asciiTheme="majorHAnsi" w:hAnsiTheme="majorHAnsi" w:cs="Times New Roman"/>
-        </w:rPr>
-        <w:t>header.github</w:t>
-      </w:r>
-      <w:proofErr w:type="spellEnd"/>
-      <w:r>
-        <w:rPr>
-          <w:rFonts w:asciiTheme="majorHAnsi" w:hAnsiTheme="majorHAnsi" w:cs="Times New Roman"/>
+          <w:sz w:val="24"/>
+          <w:szCs w:val="24"/>
         </w:rPr>
         <w:t>}}</w:t>
       </w:r>
@@ -284,8 +308,8 @@
           <w:rFonts w:asciiTheme="majorHAnsi" w:hAnsiTheme="majorHAnsi" w:cs="Times New Roman"/>
           <w:b/>
           <w:bCs/>
-          <w:sz w:val="28"/>
-          <w:szCs w:val="28"/>
+          <w:sz w:val="36"/>
+          <w:szCs w:val="36"/>
         </w:rPr>
       </w:pPr>
       <w:bookmarkStart w:id="1" w:name="_Hlk163917966"/>
@@ -294,20 +318,10 @@
       <w:r>
         <w:rPr>
           <w:rFonts w:asciiTheme="majorHAnsi" w:hAnsiTheme="majorHAnsi" w:cs="Times New Roman"/>
-        </w:rPr>
-        <w:t xml:space="preserve">{%if </w:t>
-      </w:r>
-      <w:r>
-        <w:rPr>
-          <w:rFonts w:asciiTheme="majorHAnsi" w:hAnsiTheme="majorHAnsi" w:cs="Times New Roman"/>
-        </w:rPr>
-        <w:t>education</w:t>
-      </w:r>
-      <w:r>
-        <w:rPr>
-          <w:rFonts w:asciiTheme="majorHAnsi" w:hAnsiTheme="majorHAnsi" w:cs="Times New Roman"/>
-        </w:rPr>
-        <w:t>%}</w:t>
+          <w:sz w:val="28"/>
+          <w:szCs w:val="28"/>
+        </w:rPr>
+        <w:t>{%if education%}</w:t>
       </w:r>
     </w:p>
     <w:p>
@@ -320,8 +334,8 @@
           <w:rFonts w:asciiTheme="majorHAnsi" w:hAnsiTheme="majorHAnsi" w:cs="Times New Roman"/>
           <w:b/>
           <w:bCs/>
-          <w:sz w:val="28"/>
-          <w:szCs w:val="28"/>
+          <w:sz w:val="32"/>
+          <w:szCs w:val="32"/>
         </w:rPr>
       </w:pPr>
       <w:r>
@@ -329,8 +343,8 @@
           <w:rFonts w:asciiTheme="majorHAnsi" w:hAnsiTheme="majorHAnsi" w:cs="Times New Roman"/>
           <w:b/>
           <w:bCs/>
-          <w:sz w:val="28"/>
-          <w:szCs w:val="28"/>
+          <w:sz w:val="32"/>
+          <w:szCs w:val="32"/>
         </w:rPr>
         <w:t>EDUCATIO</w:t>
       </w:r>
@@ -340,8 +354,8 @@
           <w:rFonts w:asciiTheme="majorHAnsi" w:hAnsiTheme="majorHAnsi" w:cs="Times New Roman"/>
           <w:b/>
           <w:bCs/>
-          <w:sz w:val="28"/>
-          <w:szCs w:val="28"/>
+          <w:sz w:val="32"/>
+          <w:szCs w:val="32"/>
         </w:rPr>
         <w:t>N</w:t>
       </w:r>
@@ -357,6 +371,8 @@
           <w:rFonts w:asciiTheme="majorHAnsi" w:hAnsiTheme="majorHAnsi" w:cs="Times New Roman"/>
           <w:b/>
           <w:bCs/>
+          <w:sz w:val="24"/>
+          <w:szCs w:val="24"/>
         </w:rPr>
       </w:pPr>
       <w:r>
@@ -364,6 +380,8 @@
           <w:rFonts w:asciiTheme="majorHAnsi" w:hAnsiTheme="majorHAnsi" w:cs="Times New Roman"/>
           <w:b/>
           <w:bCs/>
+          <w:sz w:val="24"/>
+          <w:szCs w:val="24"/>
         </w:rPr>
         <w:t>{{</w:t>
       </w:r>
@@ -373,6 +391,8 @@
           <w:rFonts w:asciiTheme="majorHAnsi" w:hAnsiTheme="majorHAnsi" w:cs="Times New Roman"/>
           <w:b/>
           <w:bCs/>
+          <w:sz w:val="24"/>
+          <w:szCs w:val="24"/>
         </w:rPr>
         <w:t>education.university</w:t>
       </w:r>
@@ -382,6 +402,8 @@
           <w:rFonts w:asciiTheme="majorHAnsi" w:hAnsiTheme="majorHAnsi" w:cs="Times New Roman"/>
           <w:b/>
           <w:bCs/>
+          <w:sz w:val="24"/>
+          <w:szCs w:val="24"/>
         </w:rPr>
         <w:t>}}</w:t>
       </w:r>
@@ -390,6 +412,8 @@
           <w:rFonts w:asciiTheme="majorHAnsi" w:hAnsiTheme="majorHAnsi" w:cs="Times New Roman"/>
           <w:b/>
           <w:bCs/>
+          <w:sz w:val="24"/>
+          <w:szCs w:val="24"/>
         </w:rPr>
         <w:tab/>
       </w:r>
@@ -398,6 +422,8 @@
           <w:rFonts w:asciiTheme="majorHAnsi" w:hAnsiTheme="majorHAnsi" w:cs="Times New Roman"/>
           <w:b/>
           <w:bCs/>
+          <w:sz w:val="24"/>
+          <w:szCs w:val="24"/>
         </w:rPr>
         <w:t>{{</w:t>
       </w:r>
@@ -407,6 +433,8 @@
           <w:rFonts w:asciiTheme="majorHAnsi" w:hAnsiTheme="majorHAnsi" w:cs="Times New Roman"/>
           <w:b/>
           <w:bCs/>
+          <w:sz w:val="24"/>
+          <w:szCs w:val="24"/>
         </w:rPr>
         <w:t>education.location</w:t>
       </w:r>
@@ -416,6 +444,8 @@
           <w:rFonts w:asciiTheme="majorHAnsi" w:hAnsiTheme="majorHAnsi" w:cs="Times New Roman"/>
           <w:b/>
           <w:bCs/>
+          <w:sz w:val="24"/>
+          <w:szCs w:val="24"/>
         </w:rPr>
         <w:t>}}</w:t>
       </w:r>
@@ -430,6 +460,8 @@
           <w:rFonts w:asciiTheme="majorHAnsi" w:hAnsiTheme="majorHAnsi" w:cs="Times New Roman"/>
           <w:i/>
           <w:iCs/>
+          <w:sz w:val="24"/>
+          <w:szCs w:val="24"/>
         </w:rPr>
       </w:pPr>
       <w:r>
@@ -437,6 +469,8 @@
           <w:rFonts w:asciiTheme="majorHAnsi" w:hAnsiTheme="majorHAnsi" w:cs="Times New Roman"/>
           <w:i/>
           <w:iCs/>
+          <w:sz w:val="24"/>
+          <w:szCs w:val="24"/>
         </w:rPr>
         <w:t>{{</w:t>
       </w:r>
@@ -446,6 +480,8 @@
           <w:rFonts w:asciiTheme="majorHAnsi" w:hAnsiTheme="majorHAnsi" w:cs="Times New Roman"/>
           <w:i/>
           <w:iCs/>
+          <w:sz w:val="24"/>
+          <w:szCs w:val="24"/>
         </w:rPr>
         <w:t>education.major</w:t>
       </w:r>
@@ -455,6 +491,8 @@
           <w:rFonts w:asciiTheme="majorHAnsi" w:hAnsiTheme="majorHAnsi" w:cs="Times New Roman"/>
           <w:i/>
           <w:iCs/>
+          <w:sz w:val="24"/>
+          <w:szCs w:val="24"/>
         </w:rPr>
         <w:t>}}</w:t>
       </w:r>
@@ -463,6 +501,8 @@
           <w:rFonts w:asciiTheme="majorHAnsi" w:hAnsiTheme="majorHAnsi" w:cs="Times New Roman"/>
           <w:i/>
           <w:iCs/>
+          <w:sz w:val="24"/>
+          <w:szCs w:val="24"/>
         </w:rPr>
         <w:tab/>
       </w:r>
@@ -471,6 +511,8 @@
           <w:rFonts w:asciiTheme="majorHAnsi" w:hAnsiTheme="majorHAnsi" w:cs="Times New Roman"/>
           <w:i/>
           <w:iCs/>
+          <w:sz w:val="24"/>
+          <w:szCs w:val="24"/>
         </w:rPr>
         <w:t>{{</w:t>
       </w:r>
@@ -480,6 +522,8 @@
           <w:rFonts w:asciiTheme="majorHAnsi" w:hAnsiTheme="majorHAnsi" w:cs="Times New Roman"/>
           <w:i/>
           <w:iCs/>
+          <w:sz w:val="24"/>
+          <w:szCs w:val="24"/>
         </w:rPr>
         <w:t>education.date</w:t>
       </w:r>
@@ -489,6 +533,8 @@
           <w:rFonts w:asciiTheme="majorHAnsi" w:hAnsiTheme="majorHAnsi" w:cs="Times New Roman"/>
           <w:i/>
           <w:iCs/>
+          <w:sz w:val="24"/>
+          <w:szCs w:val="24"/>
         </w:rPr>
         <w:t>}}</w:t>
       </w:r>
@@ -501,23 +547,31 @@
         <w:spacing w:after="0" w:line="240" w:lineRule="auto"/>
         <w:rPr>
           <w:rFonts w:asciiTheme="majorHAnsi" w:hAnsiTheme="majorHAnsi" w:cs="Times New Roman"/>
-        </w:rPr>
-      </w:pPr>
-      <w:r>
-        <w:rPr>
-          <w:rFonts w:asciiTheme="majorHAnsi" w:hAnsiTheme="majorHAnsi" w:cs="Times New Roman"/>
+          <w:sz w:val="24"/>
+          <w:szCs w:val="24"/>
+        </w:rPr>
+      </w:pPr>
+      <w:r>
+        <w:rPr>
+          <w:rFonts w:asciiTheme="majorHAnsi" w:hAnsiTheme="majorHAnsi" w:cs="Times New Roman"/>
+          <w:sz w:val="24"/>
+          <w:szCs w:val="24"/>
         </w:rPr>
         <w:t>{%</w:t>
       </w:r>
       <w:r>
         <w:rPr>
           <w:rFonts w:asciiTheme="majorHAnsi" w:hAnsiTheme="majorHAnsi" w:cs="Times New Roman"/>
+          <w:sz w:val="24"/>
+          <w:szCs w:val="24"/>
         </w:rPr>
         <w:t>-</w:t>
       </w:r>
       <w:r>
         <w:rPr>
           <w:rFonts w:asciiTheme="majorHAnsi" w:hAnsiTheme="majorHAnsi" w:cs="Times New Roman"/>
+          <w:sz w:val="24"/>
+          <w:szCs w:val="24"/>
         </w:rPr>
         <w:t xml:space="preserve">if </w:t>
       </w:r>
@@ -525,6 +579,8 @@
       <w:r>
         <w:rPr>
           <w:rFonts w:asciiTheme="majorHAnsi" w:hAnsiTheme="majorHAnsi" w:cs="Times New Roman"/>
+          <w:sz w:val="24"/>
+          <w:szCs w:val="24"/>
         </w:rPr>
         <w:t>education.gpa</w:t>
       </w:r>
@@ -532,6 +588,8 @@
       <w:r>
         <w:rPr>
           <w:rFonts w:asciiTheme="majorHAnsi" w:hAnsiTheme="majorHAnsi" w:cs="Times New Roman"/>
+          <w:sz w:val="24"/>
+          <w:szCs w:val="24"/>
         </w:rPr>
         <w:t>%}</w:t>
       </w:r>
@@ -551,29 +609,39 @@
           <w:rFonts w:asciiTheme="majorHAnsi" w:hAnsiTheme="majorHAnsi" w:cs="Times New Roman"/>
           <w:i/>
           <w:iCs/>
-        </w:rPr>
-      </w:pPr>
-      <w:r>
-        <w:rPr>
-          <w:rFonts w:asciiTheme="majorHAnsi" w:hAnsiTheme="majorHAnsi" w:cs="Times New Roman"/>
+          <w:sz w:val="24"/>
+          <w:szCs w:val="24"/>
+        </w:rPr>
+      </w:pPr>
+      <w:r>
+        <w:rPr>
+          <w:rFonts w:asciiTheme="majorHAnsi" w:hAnsiTheme="majorHAnsi" w:cs="Times New Roman"/>
+          <w:sz w:val="24"/>
+          <w:szCs w:val="24"/>
         </w:rPr>
         <w:t>{{</w:t>
       </w:r>
       <w:r>
         <w:rPr>
           <w:rFonts w:asciiTheme="majorHAnsi" w:hAnsiTheme="majorHAnsi" w:cs="Times New Roman"/>
+          <w:sz w:val="24"/>
+          <w:szCs w:val="24"/>
         </w:rPr>
         <w:t>“GPA:</w:t>
       </w:r>
       <w:r>
         <w:rPr>
           <w:rFonts w:asciiTheme="majorHAnsi" w:hAnsiTheme="majorHAnsi" w:cs="Times New Roman"/>
+          <w:sz w:val="24"/>
+          <w:szCs w:val="24"/>
         </w:rPr>
         <w:t xml:space="preserve"> </w:t>
       </w:r>
       <w:r>
         <w:rPr>
           <w:rFonts w:asciiTheme="majorHAnsi" w:hAnsiTheme="majorHAnsi" w:cs="Times New Roman"/>
+          <w:sz w:val="24"/>
+          <w:szCs w:val="24"/>
         </w:rPr>
         <w:t xml:space="preserve">” + </w:t>
       </w:r>
@@ -581,6 +649,8 @@
       <w:r>
         <w:rPr>
           <w:rFonts w:asciiTheme="majorHAnsi" w:hAnsiTheme="majorHAnsi" w:cs="Times New Roman"/>
+          <w:sz w:val="24"/>
+          <w:szCs w:val="24"/>
         </w:rPr>
         <w:t>education.gpa</w:t>
       </w:r>
@@ -588,6 +658,8 @@
       <w:r>
         <w:rPr>
           <w:rFonts w:asciiTheme="majorHAnsi" w:hAnsiTheme="majorHAnsi" w:cs="Times New Roman"/>
+          <w:sz w:val="24"/>
+          <w:szCs w:val="24"/>
         </w:rPr>
         <w:t>}}</w:t>
       </w:r>
@@ -600,23 +672,31 @@
         <w:spacing w:after="0" w:line="240" w:lineRule="auto"/>
         <w:rPr>
           <w:rFonts w:asciiTheme="majorHAnsi" w:hAnsiTheme="majorHAnsi" w:cs="Times New Roman"/>
-        </w:rPr>
-      </w:pPr>
-      <w:r>
-        <w:rPr>
-          <w:rFonts w:asciiTheme="majorHAnsi" w:hAnsiTheme="majorHAnsi" w:cs="Times New Roman"/>
+          <w:sz w:val="24"/>
+          <w:szCs w:val="24"/>
+        </w:rPr>
+      </w:pPr>
+      <w:r>
+        <w:rPr>
+          <w:rFonts w:asciiTheme="majorHAnsi" w:hAnsiTheme="majorHAnsi" w:cs="Times New Roman"/>
+          <w:sz w:val="24"/>
+          <w:szCs w:val="24"/>
         </w:rPr>
         <w:t>{%</w:t>
       </w:r>
       <w:r>
         <w:rPr>
           <w:rFonts w:asciiTheme="majorHAnsi" w:hAnsiTheme="majorHAnsi" w:cs="Times New Roman"/>
+          <w:sz w:val="24"/>
+          <w:szCs w:val="24"/>
         </w:rPr>
         <w:t>-</w:t>
       </w:r>
       <w:r>
         <w:rPr>
           <w:rFonts w:asciiTheme="majorHAnsi" w:hAnsiTheme="majorHAnsi" w:cs="Times New Roman"/>
+          <w:sz w:val="24"/>
+          <w:szCs w:val="24"/>
         </w:rPr>
         <w:t>endif%}</w:t>
       </w:r>
@@ -626,11 +706,15 @@
         <w:spacing w:after="0" w:line="240" w:lineRule="auto"/>
         <w:rPr>
           <w:rFonts w:asciiTheme="majorHAnsi" w:hAnsiTheme="majorHAnsi" w:cs="Times New Roman"/>
-        </w:rPr>
-      </w:pPr>
-      <w:r>
-        <w:rPr>
-          <w:rFonts w:asciiTheme="majorHAnsi" w:hAnsiTheme="majorHAnsi" w:cs="Times New Roman"/>
+          <w:sz w:val="24"/>
+          <w:szCs w:val="24"/>
+        </w:rPr>
+      </w:pPr>
+      <w:r>
+        <w:rPr>
+          <w:rFonts w:asciiTheme="majorHAnsi" w:hAnsiTheme="majorHAnsi" w:cs="Times New Roman"/>
+          <w:sz w:val="24"/>
+          <w:szCs w:val="24"/>
         </w:rPr>
         <w:t xml:space="preserve">{%- if </w:t>
       </w:r>
@@ -638,6 +722,8 @@
       <w:r>
         <w:rPr>
           <w:rFonts w:asciiTheme="majorHAnsi" w:hAnsiTheme="majorHAnsi" w:cs="Times New Roman"/>
+          <w:sz w:val="24"/>
+          <w:szCs w:val="24"/>
         </w:rPr>
         <w:t>education.coursework</w:t>
       </w:r>
@@ -645,6 +731,8 @@
       <w:r>
         <w:rPr>
           <w:rFonts w:asciiTheme="majorHAnsi" w:hAnsiTheme="majorHAnsi" w:cs="Times New Roman"/>
+          <w:sz w:val="24"/>
+          <w:szCs w:val="24"/>
         </w:rPr>
         <w:t xml:space="preserve"> %}</w:t>
       </w:r>
@@ -659,11 +747,15 @@
         <w:spacing w:after="0" w:line="240" w:lineRule="auto"/>
         <w:rPr>
           <w:rFonts w:asciiTheme="majorHAnsi" w:hAnsiTheme="majorHAnsi" w:cs="Times New Roman"/>
-        </w:rPr>
-      </w:pPr>
-      <w:r>
-        <w:rPr>
-          <w:rFonts w:asciiTheme="majorHAnsi" w:hAnsiTheme="majorHAnsi" w:cs="Times New Roman"/>
+          <w:sz w:val="24"/>
+          <w:szCs w:val="24"/>
+        </w:rPr>
+      </w:pPr>
+      <w:r>
+        <w:rPr>
+          <w:rFonts w:asciiTheme="majorHAnsi" w:hAnsiTheme="majorHAnsi" w:cs="Times New Roman"/>
+          <w:sz w:val="24"/>
+          <w:szCs w:val="24"/>
         </w:rPr>
         <w:t xml:space="preserve">Coursework: {{ </w:t>
       </w:r>
@@ -671,6 +763,8 @@
       <w:r>
         <w:rPr>
           <w:rFonts w:asciiTheme="majorHAnsi" w:hAnsiTheme="majorHAnsi" w:cs="Times New Roman"/>
+          <w:sz w:val="24"/>
+          <w:szCs w:val="24"/>
         </w:rPr>
         <w:t>education.coursework</w:t>
       </w:r>
@@ -678,6 +772,8 @@
       <w:r>
         <w:rPr>
           <w:rFonts w:asciiTheme="majorHAnsi" w:hAnsiTheme="majorHAnsi" w:cs="Times New Roman"/>
+          <w:sz w:val="24"/>
+          <w:szCs w:val="24"/>
         </w:rPr>
         <w:t xml:space="preserve"> | join(', ') }}</w:t>
       </w:r>
@@ -687,11 +783,15 @@
         <w:spacing w:after="0" w:line="240" w:lineRule="auto"/>
         <w:rPr>
           <w:rFonts w:asciiTheme="majorHAnsi" w:hAnsiTheme="majorHAnsi" w:cs="Times New Roman"/>
-        </w:rPr>
-      </w:pPr>
-      <w:r>
-        <w:rPr>
-          <w:rFonts w:asciiTheme="majorHAnsi" w:hAnsiTheme="majorHAnsi" w:cs="Times New Roman"/>
+          <w:sz w:val="24"/>
+          <w:szCs w:val="24"/>
+        </w:rPr>
+      </w:pPr>
+      <w:r>
+        <w:rPr>
+          <w:rFonts w:asciiTheme="majorHAnsi" w:hAnsiTheme="majorHAnsi" w:cs="Times New Roman"/>
+          <w:sz w:val="24"/>
+          <w:szCs w:val="24"/>
         </w:rPr>
         <w:t>{%- endif %}</w:t>
       </w:r>
@@ -701,23 +801,31 @@
         <w:spacing w:after="0" w:line="240" w:lineRule="auto"/>
         <w:rPr>
           <w:rFonts w:asciiTheme="majorHAnsi" w:hAnsiTheme="majorHAnsi" w:cs="Times New Roman"/>
-        </w:rPr>
-      </w:pPr>
-      <w:r>
-        <w:rPr>
-          <w:rFonts w:asciiTheme="majorHAnsi" w:hAnsiTheme="majorHAnsi" w:cs="Times New Roman"/>
+          <w:sz w:val="24"/>
+          <w:szCs w:val="24"/>
+        </w:rPr>
+      </w:pPr>
+      <w:r>
+        <w:rPr>
+          <w:rFonts w:asciiTheme="majorHAnsi" w:hAnsiTheme="majorHAnsi" w:cs="Times New Roman"/>
+          <w:sz w:val="24"/>
+          <w:szCs w:val="24"/>
         </w:rPr>
         <w:t>{%</w:t>
       </w:r>
       <w:r>
         <w:rPr>
           <w:rFonts w:asciiTheme="majorHAnsi" w:hAnsiTheme="majorHAnsi" w:cs="Times New Roman"/>
+          <w:sz w:val="24"/>
+          <w:szCs w:val="24"/>
         </w:rPr>
         <w:t>-</w:t>
       </w:r>
       <w:r>
         <w:rPr>
           <w:rFonts w:asciiTheme="majorHAnsi" w:hAnsiTheme="majorHAnsi" w:cs="Times New Roman"/>
+          <w:sz w:val="24"/>
+          <w:szCs w:val="24"/>
         </w:rPr>
         <w:t xml:space="preserve">for detail in </w:t>
       </w:r>
@@ -725,6 +833,8 @@
       <w:r>
         <w:rPr>
           <w:rFonts w:asciiTheme="majorHAnsi" w:hAnsiTheme="majorHAnsi" w:cs="Times New Roman"/>
+          <w:sz w:val="24"/>
+          <w:szCs w:val="24"/>
         </w:rPr>
         <w:t>education.details</w:t>
       </w:r>
@@ -732,6 +842,8 @@
       <w:r>
         <w:rPr>
           <w:rFonts w:asciiTheme="majorHAnsi" w:hAnsiTheme="majorHAnsi" w:cs="Times New Roman"/>
+          <w:sz w:val="24"/>
+          <w:szCs w:val="24"/>
         </w:rPr>
         <w:t>%}</w:t>
       </w:r>
@@ -740,6 +852,8 @@
           <w:rFonts w:asciiTheme="majorHAnsi" w:hAnsiTheme="majorHAnsi" w:cs="Times New Roman"/>
           <w:i/>
           <w:iCs/>
+          <w:sz w:val="24"/>
+          <w:szCs w:val="24"/>
         </w:rPr>
         <w:t xml:space="preserve">                                   </w:t>
       </w:r>
@@ -754,11 +868,15 @@
         <w:spacing w:after="0" w:line="240" w:lineRule="auto"/>
         <w:rPr>
           <w:rFonts w:asciiTheme="majorHAnsi" w:hAnsiTheme="majorHAnsi" w:cs="Times New Roman"/>
-        </w:rPr>
-      </w:pPr>
-      <w:r>
-        <w:rPr>
-          <w:rFonts w:asciiTheme="majorHAnsi" w:hAnsiTheme="majorHAnsi" w:cs="Times New Roman"/>
+          <w:sz w:val="24"/>
+          <w:szCs w:val="24"/>
+        </w:rPr>
+      </w:pPr>
+      <w:r>
+        <w:rPr>
+          <w:rFonts w:asciiTheme="majorHAnsi" w:hAnsiTheme="majorHAnsi" w:cs="Times New Roman"/>
+          <w:sz w:val="24"/>
+          <w:szCs w:val="24"/>
         </w:rPr>
         <w:t>{{detail}}</w:t>
       </w:r>
@@ -768,11 +886,15 @@
         <w:spacing w:after="0" w:line="240" w:lineRule="auto"/>
         <w:rPr>
           <w:rFonts w:asciiTheme="majorHAnsi" w:hAnsiTheme="majorHAnsi" w:cs="Times New Roman"/>
-        </w:rPr>
-      </w:pPr>
-      <w:r>
-        <w:rPr>
-          <w:rFonts w:asciiTheme="majorHAnsi" w:hAnsiTheme="majorHAnsi" w:cs="Times New Roman"/>
+          <w:sz w:val="24"/>
+          <w:szCs w:val="24"/>
+        </w:rPr>
+      </w:pPr>
+      <w:r>
+        <w:rPr>
+          <w:rFonts w:asciiTheme="majorHAnsi" w:hAnsiTheme="majorHAnsi" w:cs="Times New Roman"/>
+          <w:sz w:val="24"/>
+          <w:szCs w:val="24"/>
         </w:rPr>
         <w:t>{%</w:t>
       </w:r>
@@ -780,6 +902,8 @@
       <w:r>
         <w:rPr>
           <w:rFonts w:asciiTheme="majorHAnsi" w:hAnsiTheme="majorHAnsi" w:cs="Times New Roman"/>
+          <w:sz w:val="24"/>
+          <w:szCs w:val="24"/>
         </w:rPr>
         <w:t>endfor</w:t>
       </w:r>
@@ -787,12 +911,16 @@
       <w:r>
         <w:rPr>
           <w:rFonts w:asciiTheme="majorHAnsi" w:hAnsiTheme="majorHAnsi" w:cs="Times New Roman"/>
+          <w:sz w:val="24"/>
+          <w:szCs w:val="24"/>
         </w:rPr>
         <w:t>%}</w:t>
       </w:r>
       <w:r>
         <w:rPr>
           <w:rFonts w:asciiTheme="majorHAnsi" w:hAnsiTheme="majorHAnsi" w:cs="Times New Roman"/>
+          <w:sz w:val="24"/>
+          <w:szCs w:val="24"/>
         </w:rPr>
         <w:t>{%endif%}</w:t>
       </w:r>
@@ -807,25 +935,17 @@
           <w:rFonts w:asciiTheme="majorHAnsi" w:hAnsiTheme="majorHAnsi" w:cs="Times New Roman"/>
           <w:b/>
           <w:bCs/>
-          <w:sz w:val="28"/>
-          <w:szCs w:val="28"/>
-        </w:rPr>
-      </w:pPr>
-      <w:r>
-        <w:rPr>
-          <w:rFonts w:asciiTheme="majorHAnsi" w:hAnsiTheme="majorHAnsi" w:cs="Times New Roman"/>
+          <w:sz w:val="32"/>
+          <w:szCs w:val="32"/>
+        </w:rPr>
+      </w:pPr>
+      <w:r>
+        <w:rPr>
+          <w:rFonts w:asciiTheme="majorHAnsi" w:hAnsiTheme="majorHAnsi" w:cs="Times New Roman"/>
+          <w:sz w:val="24"/>
+          <w:szCs w:val="24"/>
         </w:rPr>
         <w:t>{%if work%}</w:t>
-      </w:r>
-      <w:r>
-        <w:rPr>
-          <w:rFonts w:asciiTheme="majorHAnsi" w:hAnsiTheme="majorHAnsi" w:cs="Times New Roman"/>
-          <w:b/>
-          <w:bCs/>
-          <w:sz w:val="24"/>
-          <w:szCs w:val="24"/>
-        </w:rPr>
-        <w:br/>
       </w:r>
       <w:r>
         <w:rPr>
@@ -835,6 +955,16 @@
           <w:sz w:val="28"/>
           <w:szCs w:val="28"/>
         </w:rPr>
+        <w:br/>
+      </w:r>
+      <w:r>
+        <w:rPr>
+          <w:rFonts w:asciiTheme="majorHAnsi" w:hAnsiTheme="majorHAnsi" w:cs="Times New Roman"/>
+          <w:b/>
+          <w:bCs/>
+          <w:sz w:val="32"/>
+          <w:szCs w:val="32"/>
+        </w:rPr>
         <w:t>WORK EXPERIENCE</w:t>
       </w:r>
     </w:p>
@@ -848,6 +978,8 @@
           <w:rFonts w:asciiTheme="majorHAnsi" w:hAnsiTheme="majorHAnsi" w:cs="Times New Roman"/>
           <w:b/>
           <w:bCs/>
+          <w:sz w:val="24"/>
+          <w:szCs w:val="24"/>
         </w:rPr>
       </w:pPr>
       <w:r>
@@ -855,6 +987,8 @@
           <w:rFonts w:asciiTheme="majorHAnsi" w:hAnsiTheme="majorHAnsi" w:cs="Times New Roman"/>
           <w:b/>
           <w:bCs/>
+          <w:sz w:val="24"/>
+          <w:szCs w:val="24"/>
         </w:rPr>
         <w:t>{{</w:t>
       </w:r>
@@ -864,6 +998,8 @@
           <w:rFonts w:asciiTheme="majorHAnsi" w:hAnsiTheme="majorHAnsi" w:cs="Times New Roman"/>
           <w:b/>
           <w:bCs/>
+          <w:sz w:val="24"/>
+          <w:szCs w:val="24"/>
         </w:rPr>
         <w:t>work.company</w:t>
       </w:r>
@@ -873,6 +1009,8 @@
           <w:rFonts w:asciiTheme="majorHAnsi" w:hAnsiTheme="majorHAnsi" w:cs="Times New Roman"/>
           <w:b/>
           <w:bCs/>
+          <w:sz w:val="24"/>
+          <w:szCs w:val="24"/>
         </w:rPr>
         <w:t>}}</w:t>
       </w:r>
@@ -881,6 +1019,8 @@
           <w:rFonts w:asciiTheme="majorHAnsi" w:hAnsiTheme="majorHAnsi" w:cs="Times New Roman"/>
           <w:b/>
           <w:bCs/>
+          <w:sz w:val="24"/>
+          <w:szCs w:val="24"/>
         </w:rPr>
         <w:tab/>
       </w:r>
@@ -889,6 +1029,8 @@
           <w:rFonts w:asciiTheme="majorHAnsi" w:hAnsiTheme="majorHAnsi" w:cs="Times New Roman"/>
           <w:b/>
           <w:bCs/>
+          <w:sz w:val="24"/>
+          <w:szCs w:val="24"/>
         </w:rPr>
         <w:t>{{</w:t>
       </w:r>
@@ -898,6 +1040,8 @@
           <w:rFonts w:asciiTheme="majorHAnsi" w:hAnsiTheme="majorHAnsi" w:cs="Times New Roman"/>
           <w:b/>
           <w:bCs/>
+          <w:sz w:val="24"/>
+          <w:szCs w:val="24"/>
         </w:rPr>
         <w:t>work.location</w:t>
       </w:r>
@@ -907,6 +1051,8 @@
           <w:rFonts w:asciiTheme="majorHAnsi" w:hAnsiTheme="majorHAnsi" w:cs="Times New Roman"/>
           <w:b/>
           <w:bCs/>
+          <w:sz w:val="24"/>
+          <w:szCs w:val="24"/>
         </w:rPr>
         <w:t>}}</w:t>
       </w:r>
@@ -922,6 +1068,8 @@
           <w:rFonts w:asciiTheme="majorHAnsi" w:hAnsiTheme="majorHAnsi" w:cs="Times New Roman"/>
           <w:i/>
           <w:iCs/>
+          <w:sz w:val="24"/>
+          <w:szCs w:val="24"/>
         </w:rPr>
       </w:pPr>
       <w:r>
@@ -929,6 +1077,8 @@
           <w:rFonts w:asciiTheme="majorHAnsi" w:hAnsiTheme="majorHAnsi" w:cs="Times New Roman"/>
           <w:i/>
           <w:iCs/>
+          <w:sz w:val="24"/>
+          <w:szCs w:val="24"/>
         </w:rPr>
         <w:t>{{</w:t>
       </w:r>
@@ -938,6 +1088,8 @@
           <w:rFonts w:asciiTheme="majorHAnsi" w:hAnsiTheme="majorHAnsi" w:cs="Times New Roman"/>
           <w:i/>
           <w:iCs/>
+          <w:sz w:val="24"/>
+          <w:szCs w:val="24"/>
         </w:rPr>
         <w:t>work.position</w:t>
       </w:r>
@@ -947,6 +1099,8 @@
           <w:rFonts w:asciiTheme="majorHAnsi" w:hAnsiTheme="majorHAnsi" w:cs="Times New Roman"/>
           <w:i/>
           <w:iCs/>
+          <w:sz w:val="24"/>
+          <w:szCs w:val="24"/>
         </w:rPr>
         <w:t>}}</w:t>
       </w:r>
@@ -955,6 +1109,8 @@
           <w:rFonts w:asciiTheme="majorHAnsi" w:hAnsiTheme="majorHAnsi" w:cs="Times New Roman"/>
           <w:i/>
           <w:iCs/>
+          <w:sz w:val="24"/>
+          <w:szCs w:val="24"/>
         </w:rPr>
         <w:tab/>
       </w:r>
@@ -963,6 +1119,8 @@
           <w:rFonts w:asciiTheme="majorHAnsi" w:hAnsiTheme="majorHAnsi" w:cs="Times New Roman"/>
           <w:i/>
           <w:iCs/>
+          <w:sz w:val="24"/>
+          <w:szCs w:val="24"/>
         </w:rPr>
         <w:t>{{</w:t>
       </w:r>
@@ -972,6 +1130,8 @@
           <w:rFonts w:asciiTheme="majorHAnsi" w:hAnsiTheme="majorHAnsi" w:cs="Times New Roman"/>
           <w:i/>
           <w:iCs/>
+          <w:sz w:val="24"/>
+          <w:szCs w:val="24"/>
         </w:rPr>
         <w:t>work.date</w:t>
       </w:r>
@@ -981,6 +1141,8 @@
           <w:rFonts w:asciiTheme="majorHAnsi" w:hAnsiTheme="majorHAnsi" w:cs="Times New Roman"/>
           <w:i/>
           <w:iCs/>
+          <w:sz w:val="24"/>
+          <w:szCs w:val="24"/>
         </w:rPr>
         <w:t>}}</w:t>
       </w:r>
@@ -995,11 +1157,15 @@
         <w:spacing w:after="0" w:line="240" w:lineRule="auto"/>
         <w:rPr>
           <w:rFonts w:asciiTheme="majorHAnsi" w:hAnsiTheme="majorHAnsi" w:cs="Times New Roman"/>
-        </w:rPr>
-      </w:pPr>
-      <w:r>
-        <w:rPr>
-          <w:rFonts w:asciiTheme="majorHAnsi" w:hAnsiTheme="majorHAnsi" w:cs="Times New Roman"/>
+          <w:sz w:val="24"/>
+          <w:szCs w:val="24"/>
+        </w:rPr>
+      </w:pPr>
+      <w:r>
+        <w:rPr>
+          <w:rFonts w:asciiTheme="majorHAnsi" w:hAnsiTheme="majorHAnsi" w:cs="Times New Roman"/>
+          <w:sz w:val="24"/>
+          <w:szCs w:val="24"/>
         </w:rPr>
         <w:t>{{</w:t>
       </w:r>
@@ -1007,6 +1173,8 @@
       <w:r>
         <w:rPr>
           <w:rFonts w:asciiTheme="majorHAnsi" w:hAnsiTheme="majorHAnsi" w:cs="Times New Roman"/>
+          <w:sz w:val="24"/>
+          <w:szCs w:val="24"/>
         </w:rPr>
         <w:t>work.details</w:t>
       </w:r>
@@ -1014,6 +1182,8 @@
       <w:r>
         <w:rPr>
           <w:rFonts w:asciiTheme="majorHAnsi" w:hAnsiTheme="majorHAnsi" w:cs="Times New Roman"/>
+          <w:sz w:val="24"/>
+          <w:szCs w:val="24"/>
         </w:rPr>
         <w:t>}}</w:t>
       </w:r>
@@ -1023,22 +1193,182 @@
         <w:spacing w:after="0" w:line="240" w:lineRule="auto"/>
         <w:rPr>
           <w:rFonts w:asciiTheme="majorHAnsi" w:hAnsiTheme="majorHAnsi" w:cs="Times New Roman"/>
-        </w:rPr>
-      </w:pPr>
-      <w:r>
-        <w:rPr>
-          <w:rFonts w:asciiTheme="majorHAnsi" w:hAnsiTheme="majorHAnsi" w:cs="Times New Roman"/>
+          <w:sz w:val="24"/>
+          <w:szCs w:val="24"/>
+        </w:rPr>
+      </w:pPr>
+      <w:r>
+        <w:rPr>
+          <w:rFonts w:asciiTheme="majorHAnsi" w:hAnsiTheme="majorHAnsi" w:cs="Times New Roman"/>
+          <w:sz w:val="24"/>
+          <w:szCs w:val="24"/>
         </w:rPr>
         <w:t>{%endif%}</w:t>
       </w:r>
     </w:p>
     <w:p>
       <w:pPr>
-        <w:spacing w:line="276" w:lineRule="auto"/>
-        <w:rPr>
-          <w:rFonts w:asciiTheme="majorHAnsi" w:hAnsiTheme="majorHAnsi" w:cs="Times New Roman"/>
-        </w:rPr>
-      </w:pPr>
+        <w:spacing w:after="0" w:line="240" w:lineRule="auto"/>
+        <w:rPr>
+          <w:rFonts w:asciiTheme="majorHAnsi" w:hAnsiTheme="majorHAnsi" w:cs="Times New Roman"/>
+          <w:sz w:val="24"/>
+          <w:szCs w:val="24"/>
+        </w:rPr>
+      </w:pPr>
+      <w:r>
+        <w:rPr>
+          <w:rFonts w:asciiTheme="majorHAnsi" w:hAnsiTheme="majorHAnsi" w:cs="Times New Roman"/>
+          <w:sz w:val="24"/>
+          <w:szCs w:val="24"/>
+        </w:rPr>
+        <w:t>{%if skills%}</w:t>
+      </w:r>
+    </w:p>
+    <w:p>
+      <w:pPr>
+        <w:pBdr>
+          <w:bottom w:val="single" w:sz="6" w:space="1" w:color="auto"/>
+        </w:pBdr>
+        <w:spacing w:after="0" w:line="240" w:lineRule="auto"/>
+        <w:rPr>
+          <w:rFonts w:asciiTheme="majorHAnsi" w:hAnsiTheme="majorHAnsi" w:cs="Times New Roman"/>
+          <w:b/>
+          <w:bCs/>
+          <w:sz w:val="32"/>
+          <w:szCs w:val="32"/>
+        </w:rPr>
+      </w:pPr>
+      <w:r>
+        <w:rPr>
+          <w:rFonts w:asciiTheme="majorHAnsi" w:hAnsiTheme="majorHAnsi" w:cs="Times New Roman"/>
+          <w:b/>
+          <w:bCs/>
+          <w:sz w:val="32"/>
+          <w:szCs w:val="32"/>
+        </w:rPr>
+        <w:t>SKILLS</w:t>
+      </w:r>
+    </w:p>
+    <w:p>
+      <w:pPr>
+        <w:spacing w:after="0" w:line="240" w:lineRule="auto"/>
+        <w:rPr>
+          <w:rFonts w:asciiTheme="majorHAnsi" w:hAnsiTheme="majorHAnsi" w:cs="Times New Roman"/>
+          <w:sz w:val="24"/>
+          <w:szCs w:val="24"/>
+        </w:rPr>
+      </w:pPr>
+      <w:r>
+        <w:rPr>
+          <w:rFonts w:asciiTheme="majorHAnsi" w:hAnsiTheme="majorHAnsi" w:cs="Times New Roman"/>
+          <w:sz w:val="24"/>
+          <w:szCs w:val="24"/>
+        </w:rPr>
+        <w:t xml:space="preserve">{%for skill in </w:t>
+      </w:r>
+      <w:proofErr w:type="spellStart"/>
+      <w:r>
+        <w:rPr>
+          <w:rFonts w:asciiTheme="majorHAnsi" w:hAnsiTheme="majorHAnsi" w:cs="Times New Roman"/>
+          <w:sz w:val="24"/>
+          <w:szCs w:val="24"/>
+        </w:rPr>
+        <w:t>skills</w:t>
+      </w:r>
+      <w:r>
+        <w:rPr>
+          <w:rFonts w:asciiTheme="majorHAnsi" w:hAnsiTheme="majorHAnsi" w:cs="Times New Roman"/>
+          <w:sz w:val="24"/>
+          <w:szCs w:val="24"/>
+        </w:rPr>
+        <w:t>.skillset</w:t>
+      </w:r>
+      <w:proofErr w:type="spellEnd"/>
+      <w:r>
+        <w:rPr>
+          <w:rFonts w:asciiTheme="majorHAnsi" w:hAnsiTheme="majorHAnsi" w:cs="Times New Roman"/>
+          <w:sz w:val="24"/>
+          <w:szCs w:val="24"/>
+        </w:rPr>
+        <w:t>%}</w:t>
+      </w:r>
+    </w:p>
+    <w:p>
+      <w:pPr>
+        <w:pStyle w:val="ListParagraph"/>
+        <w:numPr>
+          <w:ilvl w:val="0"/>
+          <w:numId w:val="1"/>
+        </w:numPr>
+        <w:spacing w:after="0" w:line="240" w:lineRule="auto"/>
+        <w:rPr>
+          <w:rFonts w:asciiTheme="majorHAnsi" w:hAnsiTheme="majorHAnsi" w:cs="Times New Roman"/>
+          <w:sz w:val="24"/>
+          <w:szCs w:val="24"/>
+        </w:rPr>
+      </w:pPr>
+      <w:r>
+        <w:rPr>
+          <w:rFonts w:asciiTheme="majorHAnsi" w:hAnsiTheme="majorHAnsi" w:cs="Times New Roman"/>
+          <w:sz w:val="24"/>
+          <w:szCs w:val="24"/>
+        </w:rPr>
+        <w:t>{{skill}}</w:t>
+      </w:r>
+    </w:p>
+    <w:p>
+      <w:pPr>
+        <w:spacing w:after="0" w:line="240" w:lineRule="auto"/>
+        <w:rPr>
+          <w:rFonts w:asciiTheme="majorHAnsi" w:hAnsiTheme="majorHAnsi" w:cs="Times New Roman"/>
+          <w:sz w:val="24"/>
+          <w:szCs w:val="24"/>
+        </w:rPr>
+      </w:pPr>
+      <w:r>
+        <w:rPr>
+          <w:rFonts w:asciiTheme="majorHAnsi" w:hAnsiTheme="majorHAnsi" w:cs="Times New Roman"/>
+          <w:sz w:val="24"/>
+          <w:szCs w:val="24"/>
+        </w:rPr>
+        <w:t>{%</w:t>
+      </w:r>
+      <w:proofErr w:type="spellStart"/>
+      <w:r>
+        <w:rPr>
+          <w:rFonts w:asciiTheme="majorHAnsi" w:hAnsiTheme="majorHAnsi" w:cs="Times New Roman"/>
+          <w:sz w:val="24"/>
+          <w:szCs w:val="24"/>
+        </w:rPr>
+        <w:t>endfor</w:t>
+      </w:r>
+      <w:proofErr w:type="spellEnd"/>
+      <w:r>
+        <w:rPr>
+          <w:rFonts w:asciiTheme="majorHAnsi" w:hAnsiTheme="majorHAnsi" w:cs="Times New Roman"/>
+          <w:sz w:val="24"/>
+          <w:szCs w:val="24"/>
+        </w:rPr>
+        <w:t>%}</w:t>
+      </w:r>
+    </w:p>
+    <w:p>
+      <w:pPr>
+        <w:spacing w:after="0" w:line="240" w:lineRule="auto"/>
+        <w:rPr>
+          <w:rFonts w:asciiTheme="majorHAnsi" w:hAnsiTheme="majorHAnsi" w:cs="Times New Roman"/>
+          <w:sz w:val="24"/>
+          <w:szCs w:val="24"/>
+        </w:rPr>
+      </w:pPr>
+      <w:r>
+        <w:rPr>
+          <w:rFonts w:asciiTheme="majorHAnsi" w:hAnsiTheme="majorHAnsi" w:cs="Times New Roman"/>
+          <w:sz w:val="24"/>
+          <w:szCs w:val="24"/>
+        </w:rPr>
+        <w:t>{%endif%}</w:t>
+      </w:r>
     </w:p>
     <w:sectPr>
       <w:pgSz w:w="12240" w:h="15840"/>
@@ -1307,7 +1637,7 @@
   <w:abstractNum w:abstractNumId="2" w15:restartNumberingAfterBreak="0">
     <w:nsid w:val="604B6149"/>
     <w:multiLevelType w:val="hybridMultilevel"/>
-    <w:tmpl w:val="969EB420"/>
+    <w:tmpl w:val="C85614CA"/>
     <w:lvl w:ilvl="0" w:tplc="04090001">
       <w:start w:val="1"/>
       <w:numFmt w:val="bullet"/>

</xml_diff>